<commit_message>
Forgot to update doc
</commit_message>
<xml_diff>
--- a/docs/Rapport.docx
+++ b/docs/Rapport.docx
@@ -73,23 +73,27 @@
       <w:pPr>
         <w:pStyle w:val="Heading1"/>
       </w:pPr>
-      <w:bookmarkStart w:id="0" w:name="_Toc59289461"/>
+      <w:bookmarkStart w:id="0" w:name="_Toc61952014"/>
       <w:r>
         <w:t>Abstract</w:t>
       </w:r>
       <w:bookmarkEnd w:id="0"/>
     </w:p>
     <w:p>
-      <w:pPr>
-        <w:rPr>
-          <w:lang w:val="en-US"/>
-        </w:rPr>
-      </w:pPr>
-      <w:r>
-        <w:rPr>
-          <w:lang w:val="en-US"/>
-        </w:rPr>
-        <w:t>Ja</w:t>
+      <w:r>
+        <w:t>Denna rapport ska svara p</w:t>
+      </w:r>
+      <w:r>
+        <w:t xml:space="preserve">å frågan: </w:t>
+      </w:r>
+      <w:r>
+        <w:t xml:space="preserve">hur kan man effektivisera och förenkla användning av datorer? Detta kunde göras med en extra sju-tums skärm och ett </w:t>
+      </w:r>
+      <w:r>
+        <w:t>program sim utvecklades för att effektivisera användning. Vad som krävs</w:t>
+      </w:r>
+      <w:r>
+        <w:t xml:space="preserve"> för att skapa ett simpelt datorprogram som detta beskrivs i denna rapport.</w:t>
       </w:r>
     </w:p>
     <w:sdt>
@@ -139,7 +143,7 @@
           <w:r>
             <w:fldChar w:fldCharType="separate"/>
           </w:r>
-          <w:hyperlink w:anchor="_Toc59289461" w:history="1">
+          <w:hyperlink w:anchor="_Toc61952014" w:history="1">
             <w:r>
               <w:rPr>
                 <w:rStyle w:val="Hyperlink"/>
@@ -166,7 +170,7 @@
                 <w:noProof/>
                 <w:webHidden/>
               </w:rPr>
-              <w:instrText xml:space="preserve"> PAGEREF _Toc59289461 \h </w:instrText>
+              <w:instrText xml:space="preserve"> PAGEREF _Toc61952014 \h </w:instrText>
             </w:r>
             <w:r>
               <w:rPr>
@@ -210,7 +214,7 @@
               <w:lang w:eastAsia="sv-SE"/>
             </w:rPr>
           </w:pPr>
-          <w:hyperlink w:anchor="_Toc59289462" w:history="1">
+          <w:hyperlink w:anchor="_Toc61952015" w:history="1">
             <w:r>
               <w:rPr>
                 <w:rStyle w:val="Hyperlink"/>
@@ -237,7 +241,7 @@
                 <w:noProof/>
                 <w:webHidden/>
               </w:rPr>
-              <w:instrText xml:space="preserve"> PAGEREF _Toc59289462 \h </w:instrText>
+              <w:instrText xml:space="preserve"> PAGEREF _Toc61952015 \h </w:instrText>
             </w:r>
             <w:r>
               <w:rPr>
@@ -281,7 +285,7 @@
               <w:lang w:eastAsia="sv-SE"/>
             </w:rPr>
           </w:pPr>
-          <w:hyperlink w:anchor="_Toc59289463" w:history="1">
+          <w:hyperlink w:anchor="_Toc61952016" w:history="1">
             <w:r>
               <w:rPr>
                 <w:rStyle w:val="Hyperlink"/>
@@ -308,7 +312,7 @@
                 <w:noProof/>
                 <w:webHidden/>
               </w:rPr>
-              <w:instrText xml:space="preserve"> PAGEREF _Toc59289463 \h </w:instrText>
+              <w:instrText xml:space="preserve"> PAGEREF _Toc61952016 \h </w:instrText>
             </w:r>
             <w:r>
               <w:rPr>
@@ -352,7 +356,7 @@
               <w:lang w:eastAsia="sv-SE"/>
             </w:rPr>
           </w:pPr>
-          <w:hyperlink w:anchor="_Toc59289464" w:history="1">
+          <w:hyperlink w:anchor="_Toc61952017" w:history="1">
             <w:r>
               <w:rPr>
                 <w:rStyle w:val="Hyperlink"/>
@@ -388,7 +392,7 @@
                 <w:noProof/>
                 <w:webHidden/>
               </w:rPr>
-              <w:instrText xml:space="preserve"> PAGEREF _Toc59289464 \h </w:instrText>
+              <w:instrText xml:space="preserve"> PAGEREF _Toc61952017 \h </w:instrText>
             </w:r>
             <w:r>
               <w:rPr>
@@ -432,7 +436,7 @@
               <w:lang w:eastAsia="sv-SE"/>
             </w:rPr>
           </w:pPr>
-          <w:hyperlink w:anchor="_Toc59289465" w:history="1">
+          <w:hyperlink w:anchor="_Toc61952018" w:history="1">
             <w:r>
               <w:rPr>
                 <w:rStyle w:val="Hyperlink"/>
@@ -459,7 +463,7 @@
                 <w:noProof/>
                 <w:webHidden/>
               </w:rPr>
-              <w:instrText xml:space="preserve"> PAGEREF _Toc59289465 \h </w:instrText>
+              <w:instrText xml:space="preserve"> PAGEREF _Toc61952018 \h </w:instrText>
             </w:r>
             <w:r>
               <w:rPr>
@@ -503,7 +507,7 @@
               <w:lang w:eastAsia="sv-SE"/>
             </w:rPr>
           </w:pPr>
-          <w:hyperlink w:anchor="_Toc59289466" w:history="1">
+          <w:hyperlink w:anchor="_Toc61952019" w:history="1">
             <w:r>
               <w:rPr>
                 <w:rStyle w:val="Hyperlink"/>
@@ -530,7 +534,7 @@
                 <w:noProof/>
                 <w:webHidden/>
               </w:rPr>
-              <w:instrText xml:space="preserve"> PAGEREF _Toc59289466 \h </w:instrText>
+              <w:instrText xml:space="preserve"> PAGEREF _Toc61952019 \h </w:instrText>
             </w:r>
             <w:r>
               <w:rPr>
@@ -574,13 +578,13 @@
               <w:lang w:eastAsia="sv-SE"/>
             </w:rPr>
           </w:pPr>
-          <w:hyperlink w:anchor="_Toc59289467" w:history="1">
+          <w:hyperlink w:anchor="_Toc61952020" w:history="1">
             <w:r>
               <w:rPr>
                 <w:rStyle w:val="Hyperlink"/>
                 <w:noProof/>
               </w:rPr>
-              <w:t>1.5 Metod och material</w:t>
+              <w:t>1.5 Material</w:t>
             </w:r>
             <w:r>
               <w:rPr>
@@ -601,7 +605,7 @@
                 <w:noProof/>
                 <w:webHidden/>
               </w:rPr>
-              <w:instrText xml:space="preserve"> PAGEREF _Toc59289467 \h </w:instrText>
+              <w:instrText xml:space="preserve"> PAGEREF _Toc61952020 \h </w:instrText>
             </w:r>
             <w:r>
               <w:rPr>
@@ -645,7 +649,7 @@
               <w:lang w:eastAsia="sv-SE"/>
             </w:rPr>
           </w:pPr>
-          <w:hyperlink w:anchor="_Toc59289468" w:history="1">
+          <w:hyperlink w:anchor="_Toc61952021" w:history="1">
             <w:r>
               <w:rPr>
                 <w:rStyle w:val="Hyperlink"/>
@@ -672,7 +676,7 @@
                 <w:noProof/>
                 <w:webHidden/>
               </w:rPr>
-              <w:instrText xml:space="preserve"> PAGEREF _Toc59289468 \h </w:instrText>
+              <w:instrText xml:space="preserve"> PAGEREF _Toc61952021 \h </w:instrText>
             </w:r>
             <w:r>
               <w:rPr>
@@ -716,7 +720,7 @@
               <w:lang w:eastAsia="sv-SE"/>
             </w:rPr>
           </w:pPr>
-          <w:hyperlink w:anchor="_Toc59289469" w:history="1">
+          <w:hyperlink w:anchor="_Toc61952022" w:history="1">
             <w:r>
               <w:rPr>
                 <w:rStyle w:val="Hyperlink"/>
@@ -743,7 +747,7 @@
                 <w:noProof/>
                 <w:webHidden/>
               </w:rPr>
-              <w:instrText xml:space="preserve"> PAGEREF _Toc59289469 \h </w:instrText>
+              <w:instrText xml:space="preserve"> PAGEREF _Toc61952022 \h </w:instrText>
             </w:r>
             <w:r>
               <w:rPr>
@@ -787,7 +791,7 @@
               <w:lang w:eastAsia="sv-SE"/>
             </w:rPr>
           </w:pPr>
-          <w:hyperlink w:anchor="_Toc59289470" w:history="1">
+          <w:hyperlink w:anchor="_Toc61952023" w:history="1">
             <w:r>
               <w:rPr>
                 <w:rStyle w:val="Hyperlink"/>
@@ -814,7 +818,7 @@
                 <w:noProof/>
                 <w:webHidden/>
               </w:rPr>
-              <w:instrText xml:space="preserve"> PAGEREF _Toc59289470 \h </w:instrText>
+              <w:instrText xml:space="preserve"> PAGEREF _Toc61952023 \h </w:instrText>
             </w:r>
             <w:r>
               <w:rPr>
@@ -834,7 +838,7 @@
                 <w:noProof/>
                 <w:webHidden/>
               </w:rPr>
-              <w:t>5</w:t>
+              <w:t>6</w:t>
             </w:r>
             <w:r>
               <w:rPr>
@@ -858,7 +862,7 @@
               <w:lang w:eastAsia="sv-SE"/>
             </w:rPr>
           </w:pPr>
-          <w:hyperlink w:anchor="_Toc59289471" w:history="1">
+          <w:hyperlink w:anchor="_Toc61952024" w:history="1">
             <w:r>
               <w:rPr>
                 <w:rStyle w:val="Hyperlink"/>
@@ -885,7 +889,7 @@
                 <w:noProof/>
                 <w:webHidden/>
               </w:rPr>
-              <w:instrText xml:space="preserve"> PAGEREF _Toc59289471 \h </w:instrText>
+              <w:instrText xml:space="preserve"> PAGEREF _Toc61952024 \h </w:instrText>
             </w:r>
             <w:r>
               <w:rPr>
@@ -929,7 +933,7 @@
               <w:lang w:eastAsia="sv-SE"/>
             </w:rPr>
           </w:pPr>
-          <w:hyperlink w:anchor="_Toc59289472" w:history="1">
+          <w:hyperlink w:anchor="_Toc61952025" w:history="1">
             <w:r>
               <w:rPr>
                 <w:rStyle w:val="Hyperlink"/>
@@ -956,7 +960,7 @@
                 <w:noProof/>
                 <w:webHidden/>
               </w:rPr>
-              <w:instrText xml:space="preserve"> PAGEREF _Toc59289472 \h </w:instrText>
+              <w:instrText xml:space="preserve"> PAGEREF _Toc61952025 \h </w:instrText>
             </w:r>
             <w:r>
               <w:rPr>
@@ -1000,7 +1004,7 @@
               <w:lang w:eastAsia="sv-SE"/>
             </w:rPr>
           </w:pPr>
-          <w:hyperlink w:anchor="_Toc59289473" w:history="1">
+          <w:hyperlink w:anchor="_Toc61952026" w:history="1">
             <w:r>
               <w:rPr>
                 <w:rStyle w:val="Hyperlink"/>
@@ -1027,7 +1031,7 @@
                 <w:noProof/>
                 <w:webHidden/>
               </w:rPr>
-              <w:instrText xml:space="preserve"> PAGEREF _Toc59289473 \h </w:instrText>
+              <w:instrText xml:space="preserve"> PAGEREF _Toc61952026 \h </w:instrText>
             </w:r>
             <w:r>
               <w:rPr>
@@ -1047,7 +1051,7 @@
                 <w:noProof/>
                 <w:webHidden/>
               </w:rPr>
-              <w:t>6</w:t>
+              <w:t>7</w:t>
             </w:r>
             <w:r>
               <w:rPr>
@@ -1071,7 +1075,7 @@
               <w:lang w:eastAsia="sv-SE"/>
             </w:rPr>
           </w:pPr>
-          <w:hyperlink w:anchor="_Toc59289474" w:history="1">
+          <w:hyperlink w:anchor="_Toc61952027" w:history="1">
             <w:r>
               <w:rPr>
                 <w:rStyle w:val="Hyperlink"/>
@@ -1098,7 +1102,7 @@
                 <w:noProof/>
                 <w:webHidden/>
               </w:rPr>
-              <w:instrText xml:space="preserve"> PAGEREF _Toc59289474 \h </w:instrText>
+              <w:instrText xml:space="preserve"> PAGEREF _Toc61952027 \h </w:instrText>
             </w:r>
             <w:r>
               <w:rPr>
@@ -1118,7 +1122,7 @@
                 <w:noProof/>
                 <w:webHidden/>
               </w:rPr>
-              <w:t>6</w:t>
+              <w:t>7</w:t>
             </w:r>
             <w:r>
               <w:rPr>
@@ -1142,7 +1146,7 @@
               <w:lang w:eastAsia="sv-SE"/>
             </w:rPr>
           </w:pPr>
-          <w:hyperlink w:anchor="_Toc59289475" w:history="1">
+          <w:hyperlink w:anchor="_Toc61952028" w:history="1">
             <w:r>
               <w:rPr>
                 <w:rStyle w:val="Hyperlink"/>
@@ -1169,7 +1173,7 @@
                 <w:noProof/>
                 <w:webHidden/>
               </w:rPr>
-              <w:instrText xml:space="preserve"> PAGEREF _Toc59289475 \h </w:instrText>
+              <w:instrText xml:space="preserve"> PAGEREF _Toc61952028 \h </w:instrText>
             </w:r>
             <w:r>
               <w:rPr>
@@ -1189,7 +1193,7 @@
                 <w:noProof/>
                 <w:webHidden/>
               </w:rPr>
-              <w:t>6</w:t>
+              <w:t>7</w:t>
             </w:r>
             <w:r>
               <w:rPr>
@@ -1213,7 +1217,7 @@
               <w:lang w:eastAsia="sv-SE"/>
             </w:rPr>
           </w:pPr>
-          <w:hyperlink w:anchor="_Toc59289476" w:history="1">
+          <w:hyperlink w:anchor="_Toc61952029" w:history="1">
             <w:r>
               <w:rPr>
                 <w:rStyle w:val="Hyperlink"/>
@@ -1240,7 +1244,7 @@
                 <w:noProof/>
                 <w:webHidden/>
               </w:rPr>
-              <w:instrText xml:space="preserve"> PAGEREF _Toc59289476 \h </w:instrText>
+              <w:instrText xml:space="preserve"> PAGEREF _Toc61952029 \h </w:instrText>
             </w:r>
             <w:r>
               <w:rPr>
@@ -1260,7 +1264,7 @@
                 <w:noProof/>
                 <w:webHidden/>
               </w:rPr>
-              <w:t>6</w:t>
+              <w:t>7</w:t>
             </w:r>
             <w:r>
               <w:rPr>
@@ -1284,7 +1288,7 @@
               <w:lang w:eastAsia="sv-SE"/>
             </w:rPr>
           </w:pPr>
-          <w:hyperlink w:anchor="_Toc59289477" w:history="1">
+          <w:hyperlink w:anchor="_Toc61952030" w:history="1">
             <w:r>
               <w:rPr>
                 <w:rStyle w:val="Hyperlink"/>
@@ -1311,7 +1315,7 @@
                 <w:noProof/>
                 <w:webHidden/>
               </w:rPr>
-              <w:instrText xml:space="preserve"> PAGEREF _Toc59289477 \h </w:instrText>
+              <w:instrText xml:space="preserve"> PAGEREF _Toc61952030 \h </w:instrText>
             </w:r>
             <w:r>
               <w:rPr>
@@ -1331,7 +1335,7 @@
                 <w:noProof/>
                 <w:webHidden/>
               </w:rPr>
-              <w:t>6</w:t>
+              <w:t>9</w:t>
             </w:r>
             <w:r>
               <w:rPr>
@@ -1355,11 +1359,12 @@
               <w:lang w:eastAsia="sv-SE"/>
             </w:rPr>
           </w:pPr>
-          <w:hyperlink w:anchor="_Toc59289478" w:history="1">
+          <w:hyperlink w:anchor="_Toc61952031" w:history="1">
             <w:r>
               <w:rPr>
                 <w:rStyle w:val="Hyperlink"/>
                 <w:noProof/>
+                <w:lang w:val="en-US"/>
               </w:rPr>
               <w:t>3.3 Mappar</w:t>
             </w:r>
@@ -1382,7 +1387,7 @@
                 <w:noProof/>
                 <w:webHidden/>
               </w:rPr>
-              <w:instrText xml:space="preserve"> PAGEREF _Toc59289478 \h </w:instrText>
+              <w:instrText xml:space="preserve"> PAGEREF _Toc61952031 \h </w:instrText>
             </w:r>
             <w:r>
               <w:rPr>
@@ -1402,7 +1407,7 @@
                 <w:noProof/>
                 <w:webHidden/>
               </w:rPr>
-              <w:t>6</w:t>
+              <w:t>10</w:t>
             </w:r>
             <w:r>
               <w:rPr>
@@ -1426,7 +1431,7 @@
               <w:lang w:eastAsia="sv-SE"/>
             </w:rPr>
           </w:pPr>
-          <w:hyperlink w:anchor="_Toc59289479" w:history="1">
+          <w:hyperlink w:anchor="_Toc61952032" w:history="1">
             <w:r>
               <w:rPr>
                 <w:rStyle w:val="Hyperlink"/>
@@ -1453,7 +1458,7 @@
                 <w:noProof/>
                 <w:webHidden/>
               </w:rPr>
-              <w:instrText xml:space="preserve"> PAGEREF _Toc59289479 \h </w:instrText>
+              <w:instrText xml:space="preserve"> PAGEREF _Toc61952032 \h </w:instrText>
             </w:r>
             <w:r>
               <w:rPr>
@@ -1473,7 +1478,7 @@
                 <w:noProof/>
                 <w:webHidden/>
               </w:rPr>
-              <w:t>6</w:t>
+              <w:t>11</w:t>
             </w:r>
             <w:r>
               <w:rPr>
@@ -1497,7 +1502,7 @@
               <w:lang w:eastAsia="sv-SE"/>
             </w:rPr>
           </w:pPr>
-          <w:hyperlink w:anchor="_Toc59289480" w:history="1">
+          <w:hyperlink w:anchor="_Toc61952033" w:history="1">
             <w:r>
               <w:rPr>
                 <w:rStyle w:val="Hyperlink"/>
@@ -1524,7 +1529,7 @@
                 <w:noProof/>
                 <w:webHidden/>
               </w:rPr>
-              <w:instrText xml:space="preserve"> PAGEREF _Toc59289480 \h </w:instrText>
+              <w:instrText xml:space="preserve"> PAGEREF _Toc61952033 \h </w:instrText>
             </w:r>
             <w:r>
               <w:rPr>
@@ -1544,7 +1549,7 @@
                 <w:noProof/>
                 <w:webHidden/>
               </w:rPr>
-              <w:t>6</w:t>
+              <w:t>12</w:t>
             </w:r>
             <w:r>
               <w:rPr>
@@ -1568,7 +1573,7 @@
               <w:lang w:eastAsia="sv-SE"/>
             </w:rPr>
           </w:pPr>
-          <w:hyperlink w:anchor="_Toc59289481" w:history="1">
+          <w:hyperlink w:anchor="_Toc61952034" w:history="1">
             <w:r>
               <w:rPr>
                 <w:rStyle w:val="Hyperlink"/>
@@ -1595,7 +1600,7 @@
                 <w:noProof/>
                 <w:webHidden/>
               </w:rPr>
-              <w:instrText xml:space="preserve"> PAGEREF _Toc59289481 \h </w:instrText>
+              <w:instrText xml:space="preserve"> PAGEREF _Toc61952034 \h </w:instrText>
             </w:r>
             <w:r>
               <w:rPr>
@@ -1615,7 +1620,7 @@
                 <w:noProof/>
                 <w:webHidden/>
               </w:rPr>
-              <w:t>6</w:t>
+              <w:t>12</w:t>
             </w:r>
             <w:r>
               <w:rPr>
@@ -1639,7 +1644,7 @@
               <w:lang w:eastAsia="sv-SE"/>
             </w:rPr>
           </w:pPr>
-          <w:hyperlink w:anchor="_Toc59289482" w:history="1">
+          <w:hyperlink w:anchor="_Toc61952035" w:history="1">
             <w:r>
               <w:rPr>
                 <w:rStyle w:val="Hyperlink"/>
@@ -1666,7 +1671,7 @@
                 <w:noProof/>
                 <w:webHidden/>
               </w:rPr>
-              <w:instrText xml:space="preserve"> PAGEREF _Toc59289482 \h </w:instrText>
+              <w:instrText xml:space="preserve"> PAGEREF _Toc61952035 \h </w:instrText>
             </w:r>
             <w:r>
               <w:rPr>
@@ -1686,7 +1691,78 @@
                 <w:noProof/>
                 <w:webHidden/>
               </w:rPr>
-              <w:t>6</w:t>
+              <w:t>14</w:t>
+            </w:r>
+            <w:r>
+              <w:rPr>
+                <w:noProof/>
+                <w:webHidden/>
+              </w:rPr>
+              <w:fldChar w:fldCharType="end"/>
+            </w:r>
+          </w:hyperlink>
+        </w:p>
+        <w:p>
+          <w:pPr>
+            <w:pStyle w:val="TOC1"/>
+            <w:tabs>
+              <w:tab w:val="right" w:leader="dot" w:pos="9062"/>
+            </w:tabs>
+            <w:rPr>
+              <w:rFonts w:asciiTheme="minorHAnsi" w:eastAsiaTheme="minorEastAsia" w:hAnsiTheme="minorHAnsi"/>
+              <w:noProof/>
+              <w:sz w:val="22"/>
+              <w:lang w:eastAsia="sv-SE"/>
+            </w:rPr>
+          </w:pPr>
+          <w:hyperlink w:anchor="_Toc61952036" w:history="1">
+            <w:r>
+              <w:rPr>
+                <w:rStyle w:val="Hyperlink"/>
+                <w:noProof/>
+              </w:rPr>
+              <w:t>4 Diskussion och slutsatser</w:t>
+            </w:r>
+            <w:r>
+              <w:rPr>
+                <w:noProof/>
+                <w:webHidden/>
+              </w:rPr>
+              <w:tab/>
+            </w:r>
+            <w:r>
+              <w:rPr>
+                <w:noProof/>
+                <w:webHidden/>
+              </w:rPr>
+              <w:fldChar w:fldCharType="begin"/>
+            </w:r>
+            <w:r>
+              <w:rPr>
+                <w:noProof/>
+                <w:webHidden/>
+              </w:rPr>
+              <w:instrText xml:space="preserve"> PAGEREF _Toc61952036 \h </w:instrText>
+            </w:r>
+            <w:r>
+              <w:rPr>
+                <w:noProof/>
+                <w:webHidden/>
+              </w:rPr>
+            </w:r>
+            <w:r>
+              <w:rPr>
+                <w:noProof/>
+                <w:webHidden/>
+              </w:rPr>
+              <w:fldChar w:fldCharType="separate"/>
+            </w:r>
+            <w:r>
+              <w:rPr>
+                <w:noProof/>
+                <w:webHidden/>
+              </w:rPr>
+              <w:t>14</w:t>
             </w:r>
             <w:r>
               <w:rPr>
@@ -1710,13 +1786,13 @@
               <w:lang w:eastAsia="sv-SE"/>
             </w:rPr>
           </w:pPr>
-          <w:hyperlink w:anchor="_Toc59289483" w:history="1">
+          <w:hyperlink w:anchor="_Toc61952037" w:history="1">
             <w:r>
               <w:rPr>
                 <w:rStyle w:val="Hyperlink"/>
                 <w:noProof/>
               </w:rPr>
-              <w:t>3.8 Hemsida-startare</w:t>
+              <w:t>Användning</w:t>
             </w:r>
             <w:r>
               <w:rPr>
@@ -1737,7 +1813,7 @@
                 <w:noProof/>
                 <w:webHidden/>
               </w:rPr>
-              <w:instrText xml:space="preserve"> PAGEREF _Toc59289483 \h </w:instrText>
+              <w:instrText xml:space="preserve"> PAGEREF _Toc61952037 \h </w:instrText>
             </w:r>
             <w:r>
               <w:rPr>
@@ -1757,7 +1833,78 @@
                 <w:noProof/>
                 <w:webHidden/>
               </w:rPr>
-              <w:t>6</w:t>
+              <w:t>14</w:t>
+            </w:r>
+            <w:r>
+              <w:rPr>
+                <w:noProof/>
+                <w:webHidden/>
+              </w:rPr>
+              <w:fldChar w:fldCharType="end"/>
+            </w:r>
+          </w:hyperlink>
+        </w:p>
+        <w:p>
+          <w:pPr>
+            <w:pStyle w:val="TOC2"/>
+            <w:tabs>
+              <w:tab w:val="right" w:leader="dot" w:pos="9062"/>
+            </w:tabs>
+            <w:rPr>
+              <w:rFonts w:asciiTheme="minorHAnsi" w:eastAsiaTheme="minorEastAsia" w:hAnsiTheme="minorHAnsi"/>
+              <w:noProof/>
+              <w:sz w:val="22"/>
+              <w:lang w:eastAsia="sv-SE"/>
+            </w:rPr>
+          </w:pPr>
+          <w:hyperlink w:anchor="_Toc61952038" w:history="1">
+            <w:r>
+              <w:rPr>
+                <w:rStyle w:val="Hyperlink"/>
+                <w:noProof/>
+              </w:rPr>
+              <w:t>Programmeringen</w:t>
+            </w:r>
+            <w:r>
+              <w:rPr>
+                <w:noProof/>
+                <w:webHidden/>
+              </w:rPr>
+              <w:tab/>
+            </w:r>
+            <w:r>
+              <w:rPr>
+                <w:noProof/>
+                <w:webHidden/>
+              </w:rPr>
+              <w:fldChar w:fldCharType="begin"/>
+            </w:r>
+            <w:r>
+              <w:rPr>
+                <w:noProof/>
+                <w:webHidden/>
+              </w:rPr>
+              <w:instrText xml:space="preserve"> PAGEREF _Toc61952038 \h </w:instrText>
+            </w:r>
+            <w:r>
+              <w:rPr>
+                <w:noProof/>
+                <w:webHidden/>
+              </w:rPr>
+            </w:r>
+            <w:r>
+              <w:rPr>
+                <w:noProof/>
+                <w:webHidden/>
+              </w:rPr>
+              <w:fldChar w:fldCharType="separate"/>
+            </w:r>
+            <w:r>
+              <w:rPr>
+                <w:noProof/>
+                <w:webHidden/>
+              </w:rPr>
+              <w:t>15</w:t>
             </w:r>
             <w:r>
               <w:rPr>
@@ -1781,13 +1928,13 @@
               <w:lang w:eastAsia="sv-SE"/>
             </w:rPr>
           </w:pPr>
-          <w:hyperlink w:anchor="_Toc59289484" w:history="1">
+          <w:hyperlink w:anchor="_Toc61952039" w:history="1">
             <w:r>
               <w:rPr>
                 <w:rStyle w:val="Hyperlink"/>
                 <w:noProof/>
               </w:rPr>
-              <w:t>4 Diskussion och slutsatser</w:t>
+              <w:t>5 Källförteckning</w:t>
             </w:r>
             <w:r>
               <w:rPr>
@@ -1808,7 +1955,7 @@
                 <w:noProof/>
                 <w:webHidden/>
               </w:rPr>
-              <w:instrText xml:space="preserve"> PAGEREF _Toc59289484 \h </w:instrText>
+              <w:instrText xml:space="preserve"> PAGEREF _Toc61952039 \h </w:instrText>
             </w:r>
             <w:r>
               <w:rPr>
@@ -1828,149 +1975,7 @@
                 <w:noProof/>
                 <w:webHidden/>
               </w:rPr>
-              <w:t>6</w:t>
-            </w:r>
-            <w:r>
-              <w:rPr>
-                <w:noProof/>
-                <w:webHidden/>
-              </w:rPr>
-              <w:fldChar w:fldCharType="end"/>
-            </w:r>
-          </w:hyperlink>
-        </w:p>
-        <w:p>
-          <w:pPr>
-            <w:pStyle w:val="TOC1"/>
-            <w:tabs>
-              <w:tab w:val="right" w:leader="dot" w:pos="9062"/>
-            </w:tabs>
-            <w:rPr>
-              <w:rFonts w:asciiTheme="minorHAnsi" w:eastAsiaTheme="minorEastAsia" w:hAnsiTheme="minorHAnsi"/>
-              <w:noProof/>
-              <w:sz w:val="22"/>
-              <w:lang w:eastAsia="sv-SE"/>
-            </w:rPr>
-          </w:pPr>
-          <w:hyperlink w:anchor="_Toc59289485" w:history="1">
-            <w:r>
-              <w:rPr>
-                <w:rStyle w:val="Hyperlink"/>
-                <w:noProof/>
-              </w:rPr>
-              <w:t>5 Källförteckning</w:t>
-            </w:r>
-            <w:r>
-              <w:rPr>
-                <w:noProof/>
-                <w:webHidden/>
-              </w:rPr>
-              <w:tab/>
-            </w:r>
-            <w:r>
-              <w:rPr>
-                <w:noProof/>
-                <w:webHidden/>
-              </w:rPr>
-              <w:fldChar w:fldCharType="begin"/>
-            </w:r>
-            <w:r>
-              <w:rPr>
-                <w:noProof/>
-                <w:webHidden/>
-              </w:rPr>
-              <w:instrText xml:space="preserve"> PAGEREF _Toc59289485 \h </w:instrText>
-            </w:r>
-            <w:r>
-              <w:rPr>
-                <w:noProof/>
-                <w:webHidden/>
-              </w:rPr>
-            </w:r>
-            <w:r>
-              <w:rPr>
-                <w:noProof/>
-                <w:webHidden/>
-              </w:rPr>
-              <w:fldChar w:fldCharType="separate"/>
-            </w:r>
-            <w:r>
-              <w:rPr>
-                <w:noProof/>
-                <w:webHidden/>
-              </w:rPr>
-              <w:t>6</w:t>
-            </w:r>
-            <w:r>
-              <w:rPr>
-                <w:noProof/>
-                <w:webHidden/>
-              </w:rPr>
-              <w:fldChar w:fldCharType="end"/>
-            </w:r>
-          </w:hyperlink>
-        </w:p>
-        <w:p>
-          <w:pPr>
-            <w:pStyle w:val="TOC1"/>
-            <w:tabs>
-              <w:tab w:val="right" w:leader="dot" w:pos="9062"/>
-            </w:tabs>
-            <w:rPr>
-              <w:rFonts w:asciiTheme="minorHAnsi" w:eastAsiaTheme="minorEastAsia" w:hAnsiTheme="minorHAnsi"/>
-              <w:noProof/>
-              <w:sz w:val="22"/>
-              <w:lang w:eastAsia="sv-SE"/>
-            </w:rPr>
-          </w:pPr>
-          <w:hyperlink w:anchor="_Toc59289486" w:history="1">
-            <w:r>
-              <w:rPr>
-                <w:rStyle w:val="Hyperlink"/>
-                <w:noProof/>
-              </w:rPr>
-              <w:t>6 Bilagor</w:t>
-            </w:r>
-            <w:r>
-              <w:rPr>
-                <w:noProof/>
-                <w:webHidden/>
-              </w:rPr>
-              <w:tab/>
-            </w:r>
-            <w:r>
-              <w:rPr>
-                <w:noProof/>
-                <w:webHidden/>
-              </w:rPr>
-              <w:fldChar w:fldCharType="begin"/>
-            </w:r>
-            <w:r>
-              <w:rPr>
-                <w:noProof/>
-                <w:webHidden/>
-              </w:rPr>
-              <w:instrText xml:space="preserve"> PAGEREF _Toc59289486 \h </w:instrText>
-            </w:r>
-            <w:r>
-              <w:rPr>
-                <w:noProof/>
-                <w:webHidden/>
-              </w:rPr>
-            </w:r>
-            <w:r>
-              <w:rPr>
-                <w:noProof/>
-                <w:webHidden/>
-              </w:rPr>
-              <w:fldChar w:fldCharType="separate"/>
-            </w:r>
-            <w:r>
-              <w:rPr>
-                <w:noProof/>
-                <w:webHidden/>
-              </w:rPr>
-              <w:t>7</w:t>
+              <w:t>16</w:t>
             </w:r>
             <w:r>
               <w:rPr>
@@ -1998,7 +2003,7 @@
       <w:pPr>
         <w:pStyle w:val="Heading1"/>
       </w:pPr>
-      <w:bookmarkStart w:id="1" w:name="_Toc59289462"/>
+      <w:bookmarkStart w:id="1" w:name="_Toc61952015"/>
       <w:r>
         <w:t>1. Inledning</w:t>
       </w:r>
@@ -2008,7 +2013,7 @@
       <w:pPr>
         <w:pStyle w:val="Heading2"/>
       </w:pPr>
-      <w:bookmarkStart w:id="2" w:name="_Toc59289463"/>
+      <w:bookmarkStart w:id="2" w:name="_Toc61952016"/>
       <w:r>
         <w:t>1.1 Bakgrund</w:t>
       </w:r>
@@ -2034,20 +2039,23 @@
     <w:p/>
     <w:p>
       <w:r>
-        <w:t>Efter att ha valt ett programmeringsspråk, behövde jag välja ett applikationsramverk för att utveckla applikationen. Av dessa finns det fyra stora att välja emellan. Tkinter, wxPython, PyGTK och PyQt. Tkinter är inbyggt i Python men eftersom den är dålig för mer komplexa applikationer valde jag inte den. wxPython, PyGTK och PyQt är rätt så lika, men efter att ha provat olika valde jag PyQt, plus att jag hade mest erfarenhet med den.</w:t>
+        <w:t xml:space="preserve">Efter att ha valt ett programmeringsspråk, behövde jag välja ett applikationsramverk för att utveckla applikationen. Av dessa finns det fyra stora att välja emellan. Tkinter, wxPython, </w:t>
+      </w:r>
+      <w:r>
+        <w:lastRenderedPageBreak/>
+        <w:t>PyGTK och PyQt. Tkinter är inbyggt i Python men eftersom den är dålig för mer komplexa applikationer valde jag inte den. wxPython, PyGTK och PyQt är rätt så lika, men efter att ha provat olika valde jag PyQt, plus att jag hade mest erfarenhet med den.</w:t>
       </w:r>
     </w:p>
     <w:p>
       <w:pPr>
         <w:pStyle w:val="Heading2"/>
       </w:pPr>
-      <w:bookmarkStart w:id="3" w:name="_Toc59289464"/>
+      <w:bookmarkStart w:id="3" w:name="_Toc61952017"/>
       <w:r>
         <w:rPr>
           <w:spacing w:val="-10"/>
           <w:kern w:val="28"/>
         </w:rPr>
-        <w:lastRenderedPageBreak/>
         <w:t>1.</w:t>
       </w:r>
       <w:r>
@@ -2068,7 +2076,7 @@
       <w:pPr>
         <w:pStyle w:val="Heading2"/>
       </w:pPr>
-      <w:bookmarkStart w:id="4" w:name="_Toc59289465"/>
+      <w:bookmarkStart w:id="4" w:name="_Toc61952018"/>
       <w:r>
         <w:t>1.3 Frågeställningar och avgränsningar</w:t>
       </w:r>
@@ -2179,7 +2187,7 @@
       <w:pPr>
         <w:pStyle w:val="Heading2"/>
       </w:pPr>
-      <w:bookmarkStart w:id="5" w:name="_Toc59289466"/>
+      <w:bookmarkStart w:id="5" w:name="_Toc61952019"/>
       <w:r>
         <w:t>1.4 Kravspecifikation</w:t>
       </w:r>
@@ -2233,15 +2241,7 @@
         <w:ind w:left="1080"/>
       </w:pPr>
       <w:r>
-        <w:t xml:space="preserve">Skydda </w:t>
-      </w:r>
-      <w:proofErr w:type="spellStart"/>
-      <w:r>
-        <w:t>PCB:en</w:t>
-      </w:r>
-      <w:proofErr w:type="spellEnd"/>
-      <w:r>
-        <w:t xml:space="preserve"> från damm</w:t>
+        <w:t>Skydda PCB:en från damm</w:t>
       </w:r>
     </w:p>
     <w:p>
@@ -2364,6 +2364,7 @@
         <w:ind w:left="360"/>
       </w:pPr>
       <w:r>
+        <w:lastRenderedPageBreak/>
         <w:t>Önskemål</w:t>
       </w:r>
     </w:p>
@@ -2406,7 +2407,6 @@
         <w:ind w:left="1080"/>
       </w:pPr>
       <w:r>
-        <w:lastRenderedPageBreak/>
         <w:t>Det ska fungera på flera olika skärmstorlekar</w:t>
       </w:r>
     </w:p>
@@ -2414,17 +2414,65 @@
       <w:pPr>
         <w:pStyle w:val="Heading2"/>
       </w:pPr>
-      <w:bookmarkStart w:id="6" w:name="_Toc59289467"/>
-      <w:r>
-        <w:t>1.5 Metod och material</w:t>
+      <w:bookmarkStart w:id="6" w:name="_Toc61952020"/>
+      <w:r>
+        <w:t>1.5 Material</w:t>
       </w:r>
       <w:bookmarkEnd w:id="6"/>
     </w:p>
     <w:p>
       <w:pPr>
+        <w:pStyle w:val="ListParagraph"/>
+        <w:numPr>
+          <w:ilvl w:val="0"/>
+          <w:numId w:val="15"/>
+        </w:numPr>
+      </w:pPr>
+      <w:r>
+        <w:t>Sju tums skärm 800x480</w:t>
+      </w:r>
+      <w:r>
+        <w:t xml:space="preserve"> LCD HDMI</w:t>
+      </w:r>
+    </w:p>
+    <w:p>
+      <w:pPr>
+        <w:pStyle w:val="ListParagraph"/>
+        <w:numPr>
+          <w:ilvl w:val="0"/>
+          <w:numId w:val="15"/>
+        </w:numPr>
+      </w:pPr>
+      <w:r>
+        <w:t xml:space="preserve">”Monitor </w:t>
+      </w:r>
+      <w:r>
+        <w:t>Driver Board</w:t>
+      </w:r>
+      <w:r>
+        <w:t>”</w:t>
+      </w:r>
+    </w:p>
+    <w:p>
+      <w:pPr>
+        <w:pStyle w:val="ListParagraph"/>
+        <w:numPr>
+          <w:ilvl w:val="0"/>
+          <w:numId w:val="15"/>
+        </w:numPr>
+      </w:pPr>
+      <w:r>
+        <w:t>12V DC</w:t>
+      </w:r>
+      <w:r>
+        <w:t xml:space="preserve"> Adapter</w:t>
+      </w:r>
+    </w:p>
+    <w:p>
+      <w:pPr>
         <w:pStyle w:val="Heading1"/>
       </w:pPr>
-      <w:bookmarkStart w:id="7" w:name="_Toc59289468"/>
+      <w:bookmarkStart w:id="7" w:name="_Toc61952021"/>
       <w:r>
         <w:t>2 Teoretisk bakgrund</w:t>
       </w:r>
@@ -2434,7 +2482,7 @@
       <w:pPr>
         <w:pStyle w:val="Heading2"/>
       </w:pPr>
-      <w:bookmarkStart w:id="8" w:name="_Toc59289469"/>
+      <w:bookmarkStart w:id="8" w:name="_Toc61952022"/>
       <w:r>
         <w:t>2.1 Applikation</w:t>
       </w:r>
@@ -2476,21 +2524,11 @@
         <w:t>Windows</w:t>
       </w:r>
       <w:r>
-        <w:t xml:space="preserve"> händelser via </w:t>
-      </w:r>
-      <w:proofErr w:type="spellStart"/>
-      <w:r>
-        <w:t>Qt:s</w:t>
-      </w:r>
-      <w:proofErr w:type="spellEnd"/>
-      <w:r>
-        <w:t xml:space="preserve"> ”</w:t>
-      </w:r>
-      <w:proofErr w:type="spellStart"/>
+        <w:t xml:space="preserve"> händelser via Qt:s ”</w:t>
+      </w:r>
       <w:r>
         <w:t>QAbstractNativeEventFilter</w:t>
       </w:r>
-      <w:proofErr w:type="spellEnd"/>
       <w:r>
         <w:t xml:space="preserve">” genom att installera det på vårt program. Sedan kan vi initiera kortkommandon och lyssna efter dem via vår hanterare och när den upptäcker att </w:t>
       </w:r>
@@ -2523,7 +2561,11 @@
         <w:t>uVirtKey</w:t>
       </w:r>
       <w:r>
-        <w:t xml:space="preserve"> för att skapa ett kortkommando, blir det lätt att använda den som en kombinationstangent. Numpad-0 finns dock inte bland dessa knappar och man kan då inte skapa ett kortkommando</w:t>
+        <w:t xml:space="preserve"> för att skapa ett kortkommando, blir det lätt att använda den som en kombinationstangent. Numpad-0 finns </w:t>
+      </w:r>
+      <w:r>
+        <w:lastRenderedPageBreak/>
+        <w:t>dock inte bland dessa knappar och man kan då inte skapa ett kortkommando</w:t>
       </w:r>
       <w:r>
         <w:rPr>
@@ -2532,13 +2574,569 @@
         <w:footnoteReference w:id="2"/>
       </w:r>
       <w:r>
-        <w:t xml:space="preserve">. Med programmet AutoHotKey kan detta problem lösas genom att datorn inte skickar ut meddelandet till operativsystemet att en knappt har tryckts efter man har släppt tangenten, och inte vanligtvis när man trycker ner den. Under tiden som numpad-0 är nertryckt, kan programmet känna av om en annan tangent trycks ner och kan då skicka ut en annan </w:t>
-      </w:r>
-      <w:r>
-        <w:lastRenderedPageBreak/>
-        <w:t>tangentkombination som vårt program kan känna igen. Numpad-0 + Numpad-7 blir till Ctrl+F13.</w:t>
-      </w:r>
-    </w:p>
+        <w:t>. Med programmet AutoHotKey kan detta problem lösas genom att datorn inte skickar ut meddelandet till operativsystemet att en knappt har tryckts efter man har släppt tangenten, och inte vanligtvis när man trycker ner den. Under tiden som numpad-0 är nertryckt, kan programmet känna av om en annan tangent trycks ner och kan då skicka ut en annan tangentkombination som vårt program kan känna igen. Numpad-0 + Numpad-7 blir till Ctrl+F13.</w:t>
+      </w:r>
+      <w:r>
+        <w:t xml:space="preserve"> Här är en </w:t>
+      </w:r>
+      <w:r>
+        <w:t>tabell</w:t>
+      </w:r>
+      <w:r>
+        <w:t xml:space="preserve"> över alla kombinationer:</w:t>
+      </w:r>
+    </w:p>
+    <w:p>
+      <w:pPr>
+        <w:rPr>
+          <w:i/>
+          <w:iCs/>
+        </w:rPr>
+      </w:pPr>
+      <w:r>
+        <w:rPr>
+          <w:i/>
+          <w:iCs/>
+        </w:rPr>
+        <w:t>Tangentkombinationer som sidorna kan kontrollera och styra över vad som k</w:t>
+      </w:r>
+      <w:r>
+        <w:rPr>
+          <w:i/>
+          <w:iCs/>
+        </w:rPr>
+        <w:t>ommer</w:t>
+      </w:r>
+      <w:r>
+        <w:rPr>
+          <w:i/>
+          <w:iCs/>
+        </w:rPr>
+        <w:t xml:space="preserve"> hända:</w:t>
+      </w:r>
+    </w:p>
+    <w:tbl>
+      <w:tblPr>
+        <w:tblStyle w:val="PlainTable3"/>
+        <w:tblW w:w="0" w:type="auto"/>
+        <w:tblLook w:val="04A0" w:firstRow="1" w:lastRow="0" w:firstColumn="1" w:lastColumn="0" w:noHBand="0" w:noVBand="1"/>
+      </w:tblPr>
+      <w:tblGrid>
+        <w:gridCol w:w="4531"/>
+        <w:gridCol w:w="4531"/>
+      </w:tblGrid>
+      <w:tr>
+        <w:trPr>
+          <w:cnfStyle w:val="100000000000" w:firstRow="1" w:lastRow="0" w:firstColumn="0" w:lastColumn="0" w:oddVBand="0" w:evenVBand="0" w:oddHBand="0" w:evenHBand="0" w:firstRowFirstColumn="0" w:firstRowLastColumn="0" w:lastRowFirstColumn="0" w:lastRowLastColumn="0"/>
+        </w:trPr>
+        <w:tc>
+          <w:tcPr>
+            <w:cnfStyle w:val="001000000100" w:firstRow="0" w:lastRow="0" w:firstColumn="1" w:lastColumn="0" w:oddVBand="0" w:evenVBand="0" w:oddHBand="0" w:evenHBand="0" w:firstRowFirstColumn="1" w:firstRowLastColumn="0" w:lastRowFirstColumn="0" w:lastRowLastColumn="0"/>
+            <w:tcW w:w="4531" w:type="dxa"/>
+          </w:tcPr>
+          <w:p>
+            <w:r>
+              <w:t>Tangent</w:t>
+            </w:r>
+          </w:p>
+        </w:tc>
+        <w:tc>
+          <w:tcPr>
+            <w:tcW w:w="4531" w:type="dxa"/>
+          </w:tcPr>
+          <w:p>
+            <w:pPr>
+              <w:cnfStyle w:val="100000000000" w:firstRow="1" w:lastRow="0" w:firstColumn="0" w:lastColumn="0" w:oddVBand="0" w:evenVBand="0" w:oddHBand="0" w:evenHBand="0" w:firstRowFirstColumn="0" w:firstRowLastColumn="0" w:lastRowFirstColumn="0" w:lastRowLastColumn="0"/>
+            </w:pPr>
+            <w:r>
+              <w:t>Kombination som skickas</w:t>
+            </w:r>
+          </w:p>
+        </w:tc>
+      </w:tr>
+      <w:tr>
+        <w:trPr>
+          <w:cnfStyle w:val="000000100000" w:firstRow="0" w:lastRow="0" w:firstColumn="0" w:lastColumn="0" w:oddVBand="0" w:evenVBand="0" w:oddHBand="1" w:evenHBand="0" w:firstRowFirstColumn="0" w:firstRowLastColumn="0" w:lastRowFirstColumn="0" w:lastRowLastColumn="0"/>
+        </w:trPr>
+        <w:tc>
+          <w:tcPr>
+            <w:cnfStyle w:val="001000000000" w:firstRow="0" w:lastRow="0" w:firstColumn="1" w:lastColumn="0" w:oddVBand="0" w:evenVBand="0" w:oddHBand="0" w:evenHBand="0" w:firstRowFirstColumn="0" w:firstRowLastColumn="0" w:lastRowFirstColumn="0" w:lastRowLastColumn="0"/>
+            <w:tcW w:w="4531" w:type="dxa"/>
+          </w:tcPr>
+          <w:p>
+            <w:r>
+              <w:rPr>
+                <w:b w:val="0"/>
+                <w:bCs w:val="0"/>
+              </w:rPr>
+              <w:t>Nu</w:t>
+            </w:r>
+            <w:r>
+              <w:rPr>
+                <w:b w:val="0"/>
+                <w:bCs w:val="0"/>
+              </w:rPr>
+              <w:t>m</w:t>
+            </w:r>
+            <w:r>
+              <w:rPr>
+                <w:b w:val="0"/>
+                <w:bCs w:val="0"/>
+              </w:rPr>
+              <w:t>pad 7</w:t>
+            </w:r>
+          </w:p>
+        </w:tc>
+        <w:tc>
+          <w:tcPr>
+            <w:tcW w:w="4531" w:type="dxa"/>
+          </w:tcPr>
+          <w:p>
+            <w:pPr>
+              <w:cnfStyle w:val="000000100000" w:firstRow="0" w:lastRow="0" w:firstColumn="0" w:lastColumn="0" w:oddVBand="0" w:evenVBand="0" w:oddHBand="1" w:evenHBand="0" w:firstRowFirstColumn="0" w:firstRowLastColumn="0" w:lastRowFirstColumn="0" w:lastRowLastColumn="0"/>
+            </w:pPr>
+            <w:r>
+              <w:t>Ctrl + F13</w:t>
+            </w:r>
+          </w:p>
+        </w:tc>
+      </w:tr>
+      <w:tr>
+        <w:tc>
+          <w:tcPr>
+            <w:cnfStyle w:val="001000000000" w:firstRow="0" w:lastRow="0" w:firstColumn="1" w:lastColumn="0" w:oddVBand="0" w:evenVBand="0" w:oddHBand="0" w:evenHBand="0" w:firstRowFirstColumn="0" w:firstRowLastColumn="0" w:lastRowFirstColumn="0" w:lastRowLastColumn="0"/>
+            <w:tcW w:w="4531" w:type="dxa"/>
+          </w:tcPr>
+          <w:p>
+            <w:r>
+              <w:rPr>
+                <w:b w:val="0"/>
+                <w:bCs w:val="0"/>
+              </w:rPr>
+              <w:t xml:space="preserve">Numpad 8 </w:t>
+            </w:r>
+          </w:p>
+        </w:tc>
+        <w:tc>
+          <w:tcPr>
+            <w:tcW w:w="4531" w:type="dxa"/>
+          </w:tcPr>
+          <w:p>
+            <w:pPr>
+              <w:cnfStyle w:val="000000000000" w:firstRow="0" w:lastRow="0" w:firstColumn="0" w:lastColumn="0" w:oddVBand="0" w:evenVBand="0" w:oddHBand="0" w:evenHBand="0" w:firstRowFirstColumn="0" w:firstRowLastColumn="0" w:lastRowFirstColumn="0" w:lastRowLastColumn="0"/>
+            </w:pPr>
+            <w:r>
+              <w:t>Ctrl + F14</w:t>
+            </w:r>
+          </w:p>
+        </w:tc>
+      </w:tr>
+      <w:tr>
+        <w:trPr>
+          <w:cnfStyle w:val="000000100000" w:firstRow="0" w:lastRow="0" w:firstColumn="0" w:lastColumn="0" w:oddVBand="0" w:evenVBand="0" w:oddHBand="1" w:evenHBand="0" w:firstRowFirstColumn="0" w:firstRowLastColumn="0" w:lastRowFirstColumn="0" w:lastRowLastColumn="0"/>
+        </w:trPr>
+        <w:tc>
+          <w:tcPr>
+            <w:cnfStyle w:val="001000000000" w:firstRow="0" w:lastRow="0" w:firstColumn="1" w:lastColumn="0" w:oddVBand="0" w:evenVBand="0" w:oddHBand="0" w:evenHBand="0" w:firstRowFirstColumn="0" w:firstRowLastColumn="0" w:lastRowFirstColumn="0" w:lastRowLastColumn="0"/>
+            <w:tcW w:w="4531" w:type="dxa"/>
+          </w:tcPr>
+          <w:p>
+            <w:r>
+              <w:rPr>
+                <w:b w:val="0"/>
+                <w:bCs w:val="0"/>
+              </w:rPr>
+              <w:t>Numpad 9</w:t>
+            </w:r>
+          </w:p>
+        </w:tc>
+        <w:tc>
+          <w:tcPr>
+            <w:tcW w:w="4531" w:type="dxa"/>
+          </w:tcPr>
+          <w:p>
+            <w:pPr>
+              <w:cnfStyle w:val="000000100000" w:firstRow="0" w:lastRow="0" w:firstColumn="0" w:lastColumn="0" w:oddVBand="0" w:evenVBand="0" w:oddHBand="1" w:evenHBand="0" w:firstRowFirstColumn="0" w:firstRowLastColumn="0" w:lastRowFirstColumn="0" w:lastRowLastColumn="0"/>
+            </w:pPr>
+            <w:r>
+              <w:t>Ctrl + F15</w:t>
+            </w:r>
+          </w:p>
+        </w:tc>
+      </w:tr>
+      <w:tr>
+        <w:tc>
+          <w:tcPr>
+            <w:cnfStyle w:val="001000000000" w:firstRow="0" w:lastRow="0" w:firstColumn="1" w:lastColumn="0" w:oddVBand="0" w:evenVBand="0" w:oddHBand="0" w:evenHBand="0" w:firstRowFirstColumn="0" w:firstRowLastColumn="0" w:lastRowFirstColumn="0" w:lastRowLastColumn="0"/>
+            <w:tcW w:w="4531" w:type="dxa"/>
+          </w:tcPr>
+          <w:p>
+            <w:r>
+              <w:rPr>
+                <w:b w:val="0"/>
+                <w:bCs w:val="0"/>
+              </w:rPr>
+              <w:t>Numpad 4</w:t>
+            </w:r>
+          </w:p>
+        </w:tc>
+        <w:tc>
+          <w:tcPr>
+            <w:tcW w:w="4531" w:type="dxa"/>
+          </w:tcPr>
+          <w:p>
+            <w:pPr>
+              <w:cnfStyle w:val="000000000000" w:firstRow="0" w:lastRow="0" w:firstColumn="0" w:lastColumn="0" w:oddVBand="0" w:evenVBand="0" w:oddHBand="0" w:evenHBand="0" w:firstRowFirstColumn="0" w:firstRowLastColumn="0" w:lastRowFirstColumn="0" w:lastRowLastColumn="0"/>
+            </w:pPr>
+            <w:r>
+              <w:t>Ctrl + F16</w:t>
+            </w:r>
+          </w:p>
+        </w:tc>
+      </w:tr>
+      <w:tr>
+        <w:trPr>
+          <w:cnfStyle w:val="000000100000" w:firstRow="0" w:lastRow="0" w:firstColumn="0" w:lastColumn="0" w:oddVBand="0" w:evenVBand="0" w:oddHBand="1" w:evenHBand="0" w:firstRowFirstColumn="0" w:firstRowLastColumn="0" w:lastRowFirstColumn="0" w:lastRowLastColumn="0"/>
+        </w:trPr>
+        <w:tc>
+          <w:tcPr>
+            <w:cnfStyle w:val="001000000000" w:firstRow="0" w:lastRow="0" w:firstColumn="1" w:lastColumn="0" w:oddVBand="0" w:evenVBand="0" w:oddHBand="0" w:evenHBand="0" w:firstRowFirstColumn="0" w:firstRowLastColumn="0" w:lastRowFirstColumn="0" w:lastRowLastColumn="0"/>
+            <w:tcW w:w="4531" w:type="dxa"/>
+          </w:tcPr>
+          <w:p>
+            <w:r>
+              <w:rPr>
+                <w:b w:val="0"/>
+                <w:bCs w:val="0"/>
+              </w:rPr>
+              <w:t>Numpad 5</w:t>
+            </w:r>
+          </w:p>
+        </w:tc>
+        <w:tc>
+          <w:tcPr>
+            <w:tcW w:w="4531" w:type="dxa"/>
+          </w:tcPr>
+          <w:p>
+            <w:pPr>
+              <w:cnfStyle w:val="000000100000" w:firstRow="0" w:lastRow="0" w:firstColumn="0" w:lastColumn="0" w:oddVBand="0" w:evenVBand="0" w:oddHBand="1" w:evenHBand="0" w:firstRowFirstColumn="0" w:firstRowLastColumn="0" w:lastRowFirstColumn="0" w:lastRowLastColumn="0"/>
+            </w:pPr>
+            <w:r>
+              <w:t>Ctrl + F17</w:t>
+            </w:r>
+          </w:p>
+        </w:tc>
+      </w:tr>
+      <w:tr>
+        <w:tc>
+          <w:tcPr>
+            <w:cnfStyle w:val="001000000000" w:firstRow="0" w:lastRow="0" w:firstColumn="1" w:lastColumn="0" w:oddVBand="0" w:evenVBand="0" w:oddHBand="0" w:evenHBand="0" w:firstRowFirstColumn="0" w:firstRowLastColumn="0" w:lastRowFirstColumn="0" w:lastRowLastColumn="0"/>
+            <w:tcW w:w="4531" w:type="dxa"/>
+          </w:tcPr>
+          <w:p>
+            <w:r>
+              <w:rPr>
+                <w:b w:val="0"/>
+                <w:bCs w:val="0"/>
+              </w:rPr>
+              <w:t>Numpad 6</w:t>
+            </w:r>
+          </w:p>
+        </w:tc>
+        <w:tc>
+          <w:tcPr>
+            <w:tcW w:w="4531" w:type="dxa"/>
+          </w:tcPr>
+          <w:p>
+            <w:pPr>
+              <w:cnfStyle w:val="000000000000" w:firstRow="0" w:lastRow="0" w:firstColumn="0" w:lastColumn="0" w:oddVBand="0" w:evenVBand="0" w:oddHBand="0" w:evenHBand="0" w:firstRowFirstColumn="0" w:firstRowLastColumn="0" w:lastRowFirstColumn="0" w:lastRowLastColumn="0"/>
+            </w:pPr>
+            <w:r>
+              <w:t>Ctrl + F18</w:t>
+            </w:r>
+          </w:p>
+        </w:tc>
+      </w:tr>
+      <w:tr>
+        <w:trPr>
+          <w:cnfStyle w:val="000000100000" w:firstRow="0" w:lastRow="0" w:firstColumn="0" w:lastColumn="0" w:oddVBand="0" w:evenVBand="0" w:oddHBand="1" w:evenHBand="0" w:firstRowFirstColumn="0" w:firstRowLastColumn="0" w:lastRowFirstColumn="0" w:lastRowLastColumn="0"/>
+        </w:trPr>
+        <w:tc>
+          <w:tcPr>
+            <w:cnfStyle w:val="001000000000" w:firstRow="0" w:lastRow="0" w:firstColumn="1" w:lastColumn="0" w:oddVBand="0" w:evenVBand="0" w:oddHBand="0" w:evenHBand="0" w:firstRowFirstColumn="0" w:firstRowLastColumn="0" w:lastRowFirstColumn="0" w:lastRowLastColumn="0"/>
+            <w:tcW w:w="4531" w:type="dxa"/>
+          </w:tcPr>
+          <w:p>
+            <w:r>
+              <w:rPr>
+                <w:b w:val="0"/>
+                <w:bCs w:val="0"/>
+              </w:rPr>
+              <w:t>Numpad +</w:t>
+            </w:r>
+          </w:p>
+        </w:tc>
+        <w:tc>
+          <w:tcPr>
+            <w:tcW w:w="4531" w:type="dxa"/>
+          </w:tcPr>
+          <w:p>
+            <w:pPr>
+              <w:cnfStyle w:val="000000100000" w:firstRow="0" w:lastRow="0" w:firstColumn="0" w:lastColumn="0" w:oddVBand="0" w:evenVBand="0" w:oddHBand="1" w:evenHBand="0" w:firstRowFirstColumn="0" w:firstRowLastColumn="0" w:lastRowFirstColumn="0" w:lastRowLastColumn="0"/>
+            </w:pPr>
+            <w:r>
+              <w:t>Ctrl + F19</w:t>
+            </w:r>
+          </w:p>
+        </w:tc>
+      </w:tr>
+    </w:tbl>
+    <w:p/>
+    <w:p>
+      <w:pPr>
+        <w:rPr>
+          <w:i/>
+          <w:iCs/>
+        </w:rPr>
+      </w:pPr>
+      <w:r>
+        <w:rPr>
+          <w:i/>
+          <w:iCs/>
+        </w:rPr>
+        <w:t>Tangentkombinationer som fungerar när- och varsomhelst:</w:t>
+      </w:r>
+    </w:p>
+    <w:tbl>
+      <w:tblPr>
+        <w:tblStyle w:val="PlainTable3"/>
+        <w:tblW w:w="0" w:type="auto"/>
+        <w:tblLook w:val="04A0" w:firstRow="1" w:lastRow="0" w:firstColumn="1" w:lastColumn="0" w:noHBand="0" w:noVBand="1"/>
+      </w:tblPr>
+      <w:tblGrid>
+        <w:gridCol w:w="4531"/>
+        <w:gridCol w:w="4531"/>
+      </w:tblGrid>
+      <w:tr>
+        <w:trPr>
+          <w:cnfStyle w:val="100000000000" w:firstRow="1" w:lastRow="0" w:firstColumn="0" w:lastColumn="0" w:oddVBand="0" w:evenVBand="0" w:oddHBand="0" w:evenHBand="0" w:firstRowFirstColumn="0" w:firstRowLastColumn="0" w:lastRowFirstColumn="0" w:lastRowLastColumn="0"/>
+        </w:trPr>
+        <w:tc>
+          <w:tcPr>
+            <w:cnfStyle w:val="001000000100" w:firstRow="0" w:lastRow="0" w:firstColumn="1" w:lastColumn="0" w:oddVBand="0" w:evenVBand="0" w:oddHBand="0" w:evenHBand="0" w:firstRowFirstColumn="1" w:firstRowLastColumn="0" w:lastRowFirstColumn="0" w:lastRowLastColumn="0"/>
+            <w:tcW w:w="4531" w:type="dxa"/>
+          </w:tcPr>
+          <w:p>
+            <w:r>
+              <w:t>Tangent</w:t>
+            </w:r>
+          </w:p>
+        </w:tc>
+        <w:tc>
+          <w:tcPr>
+            <w:tcW w:w="4531" w:type="dxa"/>
+          </w:tcPr>
+          <w:p>
+            <w:pPr>
+              <w:cnfStyle w:val="100000000000" w:firstRow="1" w:lastRow="0" w:firstColumn="0" w:lastColumn="0" w:oddVBand="0" w:evenVBand="0" w:oddHBand="0" w:evenHBand="0" w:firstRowFirstColumn="0" w:firstRowLastColumn="0" w:lastRowFirstColumn="0" w:lastRowLastColumn="0"/>
+            </w:pPr>
+            <w:r>
+              <w:t>Kombination som skickas</w:t>
+            </w:r>
+          </w:p>
+        </w:tc>
+      </w:tr>
+      <w:tr>
+        <w:trPr>
+          <w:cnfStyle w:val="000000100000" w:firstRow="0" w:lastRow="0" w:firstColumn="0" w:lastColumn="0" w:oddVBand="0" w:evenVBand="0" w:oddHBand="1" w:evenHBand="0" w:firstRowFirstColumn="0" w:firstRowLastColumn="0" w:lastRowFirstColumn="0" w:lastRowLastColumn="0"/>
+        </w:trPr>
+        <w:tc>
+          <w:tcPr>
+            <w:cnfStyle w:val="001000000000" w:firstRow="0" w:lastRow="0" w:firstColumn="1" w:lastColumn="0" w:oddVBand="0" w:evenVBand="0" w:oddHBand="0" w:evenHBand="0" w:firstRowFirstColumn="0" w:firstRowLastColumn="0" w:lastRowFirstColumn="0" w:lastRowLastColumn="0"/>
+            <w:tcW w:w="4531" w:type="dxa"/>
+          </w:tcPr>
+          <w:p>
+            <w:pPr>
+              <w:rPr>
+                <w:b w:val="0"/>
+                <w:bCs w:val="0"/>
+              </w:rPr>
+            </w:pPr>
+            <w:r>
+              <w:rPr>
+                <w:b w:val="0"/>
+                <w:bCs w:val="0"/>
+              </w:rPr>
+              <w:t>Numpad , (del)</w:t>
+            </w:r>
+          </w:p>
+        </w:tc>
+        <w:tc>
+          <w:tcPr>
+            <w:tcW w:w="4531" w:type="dxa"/>
+          </w:tcPr>
+          <w:p>
+            <w:pPr>
+              <w:cnfStyle w:val="000000100000" w:firstRow="0" w:lastRow="0" w:firstColumn="0" w:lastColumn="0" w:oddVBand="0" w:evenVBand="0" w:oddHBand="1" w:evenHBand="0" w:firstRowFirstColumn="0" w:firstRowLastColumn="0" w:lastRowFirstColumn="0" w:lastRowLastColumn="0"/>
+            </w:pPr>
+            <w:r>
+              <w:t>Ctrl + Alt + F13</w:t>
+            </w:r>
+          </w:p>
+        </w:tc>
+      </w:tr>
+      <w:tr>
+        <w:tc>
+          <w:tcPr>
+            <w:cnfStyle w:val="001000000000" w:firstRow="0" w:lastRow="0" w:firstColumn="1" w:lastColumn="0" w:oddVBand="0" w:evenVBand="0" w:oddHBand="0" w:evenHBand="0" w:firstRowFirstColumn="0" w:firstRowLastColumn="0" w:lastRowFirstColumn="0" w:lastRowLastColumn="0"/>
+            <w:tcW w:w="4531" w:type="dxa"/>
+          </w:tcPr>
+          <w:p>
+            <w:pPr>
+              <w:rPr>
+                <w:b w:val="0"/>
+                <w:bCs w:val="0"/>
+              </w:rPr>
+            </w:pPr>
+            <w:r>
+              <w:rPr>
+                <w:b w:val="0"/>
+                <w:bCs w:val="0"/>
+              </w:rPr>
+              <w:t>numpad -</w:t>
+            </w:r>
+          </w:p>
+        </w:tc>
+        <w:tc>
+          <w:tcPr>
+            <w:tcW w:w="4531" w:type="dxa"/>
+          </w:tcPr>
+          <w:p>
+            <w:pPr>
+              <w:cnfStyle w:val="000000000000" w:firstRow="0" w:lastRow="0" w:firstColumn="0" w:lastColumn="0" w:oddVBand="0" w:evenVBand="0" w:oddHBand="0" w:evenHBand="0" w:firstRowFirstColumn="0" w:firstRowLastColumn="0" w:lastRowFirstColumn="0" w:lastRowLastColumn="0"/>
+            </w:pPr>
+            <w:r>
+              <w:t>Ctrl + Alt + F14</w:t>
+            </w:r>
+          </w:p>
+        </w:tc>
+      </w:tr>
+      <w:tr>
+        <w:trPr>
+          <w:cnfStyle w:val="000000100000" w:firstRow="0" w:lastRow="0" w:firstColumn="0" w:lastColumn="0" w:oddVBand="0" w:evenVBand="0" w:oddHBand="1" w:evenHBand="0" w:firstRowFirstColumn="0" w:firstRowLastColumn="0" w:lastRowFirstColumn="0" w:lastRowLastColumn="0"/>
+        </w:trPr>
+        <w:tc>
+          <w:tcPr>
+            <w:cnfStyle w:val="001000000000" w:firstRow="0" w:lastRow="0" w:firstColumn="1" w:lastColumn="0" w:oddVBand="0" w:evenVBand="0" w:oddHBand="0" w:evenHBand="0" w:firstRowFirstColumn="0" w:firstRowLastColumn="0" w:lastRowFirstColumn="0" w:lastRowLastColumn="0"/>
+            <w:tcW w:w="4531" w:type="dxa"/>
+          </w:tcPr>
+          <w:p>
+            <w:pPr>
+              <w:rPr>
+                <w:b w:val="0"/>
+                <w:bCs w:val="0"/>
+              </w:rPr>
+            </w:pPr>
+            <w:r>
+              <w:rPr>
+                <w:b w:val="0"/>
+                <w:bCs w:val="0"/>
+              </w:rPr>
+              <w:t>Numpad *</w:t>
+            </w:r>
+          </w:p>
+        </w:tc>
+        <w:tc>
+          <w:tcPr>
+            <w:tcW w:w="4531" w:type="dxa"/>
+          </w:tcPr>
+          <w:p>
+            <w:pPr>
+              <w:cnfStyle w:val="000000100000" w:firstRow="0" w:lastRow="0" w:firstColumn="0" w:lastColumn="0" w:oddVBand="0" w:evenVBand="0" w:oddHBand="1" w:evenHBand="0" w:firstRowFirstColumn="0" w:firstRowLastColumn="0" w:lastRowFirstColumn="0" w:lastRowLastColumn="0"/>
+            </w:pPr>
+            <w:r>
+              <w:t>Ctrl + Alt + F15</w:t>
+            </w:r>
+          </w:p>
+        </w:tc>
+      </w:tr>
+      <w:tr>
+        <w:tc>
+          <w:tcPr>
+            <w:cnfStyle w:val="001000000000" w:firstRow="0" w:lastRow="0" w:firstColumn="1" w:lastColumn="0" w:oddVBand="0" w:evenVBand="0" w:oddHBand="0" w:evenHBand="0" w:firstRowFirstColumn="0" w:firstRowLastColumn="0" w:lastRowFirstColumn="0" w:lastRowLastColumn="0"/>
+            <w:tcW w:w="4531" w:type="dxa"/>
+          </w:tcPr>
+          <w:p>
+            <w:pPr>
+              <w:rPr>
+                <w:b w:val="0"/>
+                <w:bCs w:val="0"/>
+              </w:rPr>
+            </w:pPr>
+            <w:r>
+              <w:rPr>
+                <w:b w:val="0"/>
+                <w:bCs w:val="0"/>
+              </w:rPr>
+              <w:t>Numpad /</w:t>
+            </w:r>
+          </w:p>
+        </w:tc>
+        <w:tc>
+          <w:tcPr>
+            <w:tcW w:w="4531" w:type="dxa"/>
+          </w:tcPr>
+          <w:p>
+            <w:pPr>
+              <w:cnfStyle w:val="000000000000" w:firstRow="0" w:lastRow="0" w:firstColumn="0" w:lastColumn="0" w:oddVBand="0" w:evenVBand="0" w:oddHBand="0" w:evenHBand="0" w:firstRowFirstColumn="0" w:firstRowLastColumn="0" w:lastRowFirstColumn="0" w:lastRowLastColumn="0"/>
+            </w:pPr>
+            <w:r>
+              <w:t>Ctrl + Alt + F16</w:t>
+            </w:r>
+          </w:p>
+        </w:tc>
+      </w:tr>
+      <w:tr>
+        <w:trPr>
+          <w:cnfStyle w:val="000000100000" w:firstRow="0" w:lastRow="0" w:firstColumn="0" w:lastColumn="0" w:oddVBand="0" w:evenVBand="0" w:oddHBand="1" w:evenHBand="0" w:firstRowFirstColumn="0" w:firstRowLastColumn="0" w:lastRowFirstColumn="0" w:lastRowLastColumn="0"/>
+        </w:trPr>
+        <w:tc>
+          <w:tcPr>
+            <w:cnfStyle w:val="001000000000" w:firstRow="0" w:lastRow="0" w:firstColumn="1" w:lastColumn="0" w:oddVBand="0" w:evenVBand="0" w:oddHBand="0" w:evenHBand="0" w:firstRowFirstColumn="0" w:firstRowLastColumn="0" w:lastRowFirstColumn="0" w:lastRowLastColumn="0"/>
+            <w:tcW w:w="4531" w:type="dxa"/>
+          </w:tcPr>
+          <w:p>
+            <w:pPr>
+              <w:rPr>
+                <w:b w:val="0"/>
+                <w:bCs w:val="0"/>
+              </w:rPr>
+            </w:pPr>
+            <w:r>
+              <w:rPr>
+                <w:b w:val="0"/>
+                <w:bCs w:val="0"/>
+              </w:rPr>
+              <w:t>Numpad + Page Down</w:t>
+            </w:r>
+          </w:p>
+        </w:tc>
+        <w:tc>
+          <w:tcPr>
+            <w:tcW w:w="4531" w:type="dxa"/>
+          </w:tcPr>
+          <w:p>
+            <w:pPr>
+              <w:cnfStyle w:val="000000100000" w:firstRow="0" w:lastRow="0" w:firstColumn="0" w:lastColumn="0" w:oddVBand="0" w:evenVBand="0" w:oddHBand="1" w:evenHBand="0" w:firstRowFirstColumn="0" w:firstRowLastColumn="0" w:lastRowFirstColumn="0" w:lastRowLastColumn="0"/>
+            </w:pPr>
+            <w:r>
+              <w:t>Ctrl + Alt + F17</w:t>
+            </w:r>
+          </w:p>
+        </w:tc>
+      </w:tr>
+    </w:tbl>
+    <w:p/>
     <w:p/>
     <w:p>
       <w:r>
@@ -2725,7 +3323,11 @@
         <w:t>%S</w:t>
       </w:r>
       <w:r>
-        <w:t xml:space="preserve"> ger sekunder i samma format. </w:t>
+        <w:t xml:space="preserve"> ger sekunder i </w:t>
+      </w:r>
+      <w:r>
+        <w:lastRenderedPageBreak/>
+        <w:t xml:space="preserve">samma format. </w:t>
       </w:r>
       <w:r>
         <w:t xml:space="preserve">För datum ger </w:t>
@@ -2859,13 +3461,8 @@
         <w:t>credentials.cfg</w:t>
       </w:r>
       <w:r>
-        <w:t xml:space="preserve"> fil som innehåller all hemlig information. När ett program behöver informationen läser den bara in det från filen. För att denna fil inte ska hamna på git så behöver man lägga till filen </w:t>
-      </w:r>
-      <w:proofErr w:type="gramStart"/>
-      <w:r>
-        <w:t>i .</w:t>
-      </w:r>
-      <w:proofErr w:type="spellStart"/>
+        <w:t xml:space="preserve"> fil som innehåller all hemlig information. När ett program behöver informationen läser den bara in det från filen. För att denna fil inte ska hamna på git så behöver man lägga till filen i .</w:t>
+      </w:r>
       <w:r>
         <w:rPr>
           <w:rStyle w:val="CodeBlockChar"/>
@@ -2874,8 +3471,6 @@
         </w:rPr>
         <w:t>gitignore</w:t>
       </w:r>
-      <w:proofErr w:type="spellEnd"/>
-      <w:proofErr w:type="gramEnd"/>
       <w:r>
         <w:t xml:space="preserve">. </w:t>
       </w:r>
@@ -2884,7 +3479,7 @@
       <w:pPr>
         <w:pStyle w:val="Heading2"/>
       </w:pPr>
-      <w:bookmarkStart w:id="9" w:name="_Toc59289470"/>
+      <w:bookmarkStart w:id="9" w:name="_Toc61952023"/>
       <w:r>
         <w:t>2.2 Spotify och Väder</w:t>
       </w:r>
@@ -2914,15 +3509,7 @@
         <w:t xml:space="preserve"> </w:t>
       </w:r>
       <w:r>
-        <w:t xml:space="preserve">och ansluter sig till </w:t>
-      </w:r>
-      <w:proofErr w:type="spellStart"/>
-      <w:r>
-        <w:t>Spotifys</w:t>
-      </w:r>
-      <w:proofErr w:type="spellEnd"/>
-      <w:r>
-        <w:t xml:space="preserve"> nätverk. När programmet frågar efter vad användaren spelar på Spotify</w:t>
+        <w:t>och ansluter sig till Spotifys nätverk. När programmet frågar efter vad användaren spelar på Spotify</w:t>
       </w:r>
       <w:r>
         <w:t xml:space="preserve">. Spotify skickar tillbaka en JSON-fil med information och den information som önskas fås tas fram. Väderapplikationen fungerar ungefär likadant då den skickar en begäran till </w:t>
@@ -2954,9 +3541,8 @@
       <w:pPr>
         <w:pStyle w:val="Heading2"/>
       </w:pPr>
-      <w:bookmarkStart w:id="10" w:name="_Toc59289471"/>
-      <w:r>
-        <w:lastRenderedPageBreak/>
+      <w:bookmarkStart w:id="10" w:name="_Toc61952024"/>
+      <w:r>
         <w:t>2.3 VLC</w:t>
       </w:r>
       <w:bookmarkEnd w:id="10"/>
@@ -2992,7 +3578,7 @@
       <w:pPr>
         <w:pStyle w:val="Heading2"/>
       </w:pPr>
-      <w:bookmarkStart w:id="11" w:name="_Toc59289472"/>
+      <w:bookmarkStart w:id="11" w:name="_Toc61952025"/>
       <w:r>
         <w:t>2.4 Applikationer, Mappar och hemsidor</w:t>
       </w:r>
@@ -3000,34 +3586,318 @@
     </w:p>
     <w:p>
       <w:r>
-        <w:t xml:space="preserve">Alla dessa tre applikationer bygger på samma princip. </w:t>
+        <w:t>Alla dessa tre applikationer bygger på samma princip</w:t>
+      </w:r>
+      <w:r>
+        <w:t xml:space="preserve">, </w:t>
+      </w:r>
+      <w:r>
+        <w:t xml:space="preserve">information läses från en JSON-fil </w:t>
+      </w:r>
+      <w:r>
+        <w:t xml:space="preserve">som består av en lista med varje applikation. Varje listelement ska, för detta ändamål, innehålla </w:t>
+      </w:r>
+      <w:r>
+        <w:t xml:space="preserve">namnet som visas på skärmen, vad som ska ske när användaren väljer detta element samt en ikon. </w:t>
+      </w:r>
+      <w:r>
+        <w:t xml:space="preserve">I ”Browsers” fall så består informationen av en URL, </w:t>
+      </w:r>
+      <w:r>
+        <w:t>”Mappar”</w:t>
+      </w:r>
+      <w:r>
+        <w:t xml:space="preserve"> </w:t>
+      </w:r>
+      <w:r>
+        <w:t xml:space="preserve">och ”Appar” </w:t>
+      </w:r>
+      <w:r>
+        <w:t xml:space="preserve">innehåller </w:t>
+      </w:r>
+      <w:r>
+        <w:t xml:space="preserve">en sökväg. ”Appar” är ett specialfall då det är bökigt att öppna ett Steam-spel från en sökväg och man ska använda </w:t>
+      </w:r>
+      <w:r>
+        <w:rPr>
+          <w:rStyle w:val="CodeBlockChar"/>
+          <w:rFonts w:eastAsiaTheme="minorHAnsi"/>
+          <w:lang w:val="sv-SE"/>
+        </w:rPr>
+        <w:t>steam://</w:t>
+      </w:r>
+      <w:r>
+        <w:rPr>
+          <w:rStyle w:val="CodeBlockChar"/>
+          <w:rFonts w:eastAsiaTheme="minorHAnsi"/>
+          <w:lang w:val="sv-SE"/>
+        </w:rPr>
+        <w:t>&lt;AppID&gt;</w:t>
+      </w:r>
+      <w:r>
+        <w:rPr>
+          <w:rStyle w:val="CodeBlockChar"/>
+          <w:rFonts w:eastAsiaTheme="minorHAnsi"/>
+          <w:lang w:val="sv-SE"/>
+        </w:rPr>
+        <w:t xml:space="preserve"> </w:t>
+      </w:r>
+      <w:r>
+        <w:t xml:space="preserve">då </w:t>
+      </w:r>
+      <w:r>
+        <w:rPr>
+          <w:rStyle w:val="CodeBlockChar"/>
+          <w:rFonts w:eastAsiaTheme="minorHAnsi"/>
+          <w:lang w:val="sv-SE"/>
+        </w:rPr>
+        <w:t>AppID</w:t>
+      </w:r>
+      <w:r>
+        <w:t xml:space="preserve"> är </w:t>
+      </w:r>
+      <w:r>
+        <w:t>spelets applikations</w:t>
+      </w:r>
+      <w:r>
+        <w:t>-ID</w:t>
+      </w:r>
+      <w:r>
+        <w:t>.</w:t>
+      </w:r>
+      <w:r>
+        <w:rPr>
+          <w:rStyle w:val="FootnoteReference"/>
+        </w:rPr>
+        <w:footnoteReference w:id="7"/>
+      </w:r>
+      <w:r>
+        <w:t xml:space="preserve"> </w:t>
+      </w:r>
+    </w:p>
+    <w:p/>
+    <w:p>
+      <w:r>
+        <w:lastRenderedPageBreak/>
+        <w:t>Alla element läggs</w:t>
+      </w:r>
+      <w:r>
+        <w:t xml:space="preserve"> </w:t>
+      </w:r>
+      <w:r>
+        <w:t xml:space="preserve">i en </w:t>
+      </w:r>
+      <w:r>
+        <w:t xml:space="preserve">rutnätslayout som användaren kan skrolla igenom. </w:t>
       </w:r>
     </w:p>
     <w:p>
       <w:pPr>
         <w:pStyle w:val="Heading2"/>
       </w:pPr>
-      <w:bookmarkStart w:id="12" w:name="_Toc59289473"/>
+      <w:bookmarkStart w:id="12" w:name="_Toc61952026"/>
       <w:r>
         <w:t>2.5 Systeminformation</w:t>
       </w:r>
       <w:bookmarkEnd w:id="12"/>
     </w:p>
     <w:p>
+      <w:r>
+        <w:t xml:space="preserve">För att visa systeminformation, används </w:t>
+      </w:r>
+      <w:r>
+        <w:t xml:space="preserve">modulerna psutil (python system and process utilities) </w:t>
+      </w:r>
+      <w:r>
+        <w:t xml:space="preserve">och </w:t>
+      </w:r>
+      <w:r>
+        <w:t>GPUtil</w:t>
+      </w:r>
+      <w:r>
+        <w:t>.</w:t>
+      </w:r>
+      <w:r>
+        <w:t xml:space="preserve"> Med psutil är det lätt att få hur mycket RAM som används och hur mycket av CPU:n som används. </w:t>
+      </w:r>
+      <w:r>
+        <w:t xml:space="preserve">Kommandot </w:t>
+      </w:r>
+      <w:r>
+        <w:rPr>
+          <w:rStyle w:val="CodeBlockChar"/>
+          <w:rFonts w:eastAsiaTheme="minorHAnsi"/>
+          <w:lang w:val="sv-SE"/>
+        </w:rPr>
+        <w:t>cpu_percent</w:t>
+      </w:r>
+      <w:r>
+        <w:rPr>
+          <w:rStyle w:val="CodeBlockChar"/>
+          <w:rFonts w:eastAsiaTheme="minorHAnsi"/>
+          <w:lang w:val="sv-SE"/>
+        </w:rPr>
+        <w:t>()</w:t>
+      </w:r>
+      <w:r>
+        <w:t xml:space="preserve"> ger ett flyttal som </w:t>
+      </w:r>
+      <w:r>
+        <w:t xml:space="preserve">visar hur </w:t>
+      </w:r>
+      <w:r>
+        <w:t>mycket</w:t>
+      </w:r>
+      <w:r>
+        <w:t xml:space="preserve"> av CPU:n som används i procent</w:t>
+      </w:r>
+      <w:r>
+        <w:t xml:space="preserve">. </w:t>
+      </w:r>
+      <w:r>
+        <w:t xml:space="preserve">Kommandot </w:t>
+      </w:r>
+      <w:r>
+        <w:rPr>
+          <w:rStyle w:val="CodeBlockChar"/>
+          <w:rFonts w:eastAsiaTheme="minorHAnsi"/>
+          <w:lang w:val="sv-SE"/>
+        </w:rPr>
+        <w:t>virtual_memory().percent</w:t>
+      </w:r>
+      <w:r>
+        <w:t xml:space="preserve"> ger hur mycket minne som datorn använder i procent</w:t>
+      </w:r>
+      <w:r>
+        <w:t>, också som ett flyttal</w:t>
+      </w:r>
+      <w:r>
+        <w:t xml:space="preserve">. </w:t>
+      </w:r>
+    </w:p>
+    <w:p/>
+    <w:p>
+      <w:r>
+        <w:t xml:space="preserve">När det kommer till hur mycket av nätverket som används, så blir det lite mer komplicerat. Kommandot </w:t>
+      </w:r>
+      <w:r>
+        <w:rPr>
+          <w:rStyle w:val="CodeBlockChar"/>
+          <w:rFonts w:eastAsiaTheme="minorHAnsi"/>
+          <w:lang w:val="sv-SE"/>
+        </w:rPr>
+        <w:t>net_io_counter(pernic=True)</w:t>
+      </w:r>
+      <w:r>
+        <w:t xml:space="preserve"> ger hur mycket </w:t>
+      </w:r>
+      <w:r>
+        <w:t xml:space="preserve">data som har </w:t>
+      </w:r>
+      <w:r>
+        <w:t>skickats/mottagits. För att beräkna hur mycket som har skickats varje sekund, får man köra kommandot varje sekund och beräkna skillnaden mellan den nuvarande och den som kördes för en sekund sedan.</w:t>
+      </w:r>
+      <w:r>
+        <w:rPr>
+          <w:rStyle w:val="FootnoteReference"/>
+        </w:rPr>
+        <w:footnoteReference w:id="8"/>
+      </w:r>
+      <w:r>
+        <w:t xml:space="preserve"> </w:t>
+      </w:r>
+    </w:p>
+    <w:p/>
+    <w:p>
+      <w:r>
+        <w:t xml:space="preserve">GPUtil användes för att skaffa information om </w:t>
+      </w:r>
+      <w:r>
+        <w:t>grafik-kortet</w:t>
+      </w:r>
+      <w:r>
+        <w:t xml:space="preserve"> och det görs genom att förs skaffa GPU:n via kommandot </w:t>
+      </w:r>
+      <w:r>
+        <w:rPr>
+          <w:rStyle w:val="CodeBlockChar"/>
+          <w:rFonts w:eastAsiaTheme="minorHAnsi"/>
+          <w:lang w:val="sv-SE"/>
+        </w:rPr>
+        <w:t xml:space="preserve">getGPUs() </w:t>
+      </w:r>
+      <w:r>
+        <w:t xml:space="preserve">och spara det i en variabel, som till exempel </w:t>
+      </w:r>
+      <w:r>
+        <w:rPr>
+          <w:rStyle w:val="CodeBlockChar"/>
+          <w:rFonts w:eastAsiaTheme="minorHAnsi"/>
+          <w:lang w:val="sv-SE"/>
+        </w:rPr>
+        <w:t>_gpu</w:t>
+      </w:r>
+      <w:r>
+        <w:t xml:space="preserve">. </w:t>
+      </w:r>
+      <w:r>
+        <w:t>För att få hur mycket av GPU:n</w:t>
+      </w:r>
+      <w:r>
+        <w:t xml:space="preserve"> som används kör man kommandot </w:t>
+      </w:r>
+      <w:r>
+        <w:rPr>
+          <w:rStyle w:val="CodeBlockChar"/>
+          <w:rFonts w:eastAsiaTheme="minorHAnsi"/>
+          <w:lang w:val="sv-SE"/>
+        </w:rPr>
+        <w:t>_gpu[0].load</w:t>
+      </w:r>
+      <w:r>
+        <w:t xml:space="preserve"> vilket ger en användningen i procent som ett flyttal. </w:t>
+      </w:r>
+      <w:r>
+        <w:t xml:space="preserve">För att få temperaturen, används kommandot </w:t>
+      </w:r>
+      <w:r>
+        <w:rPr>
+          <w:rStyle w:val="CodeBlockChar"/>
+          <w:rFonts w:eastAsiaTheme="minorHAnsi"/>
+          <w:lang w:val="sv-SE"/>
+        </w:rPr>
+        <w:t>_gpu[0].temperature</w:t>
+      </w:r>
+      <w:r>
+        <w:t>.</w:t>
+      </w:r>
+    </w:p>
+    <w:p>
       <w:pPr>
         <w:pStyle w:val="Heading2"/>
       </w:pPr>
-      <w:bookmarkStart w:id="13" w:name="_Toc59289474"/>
+      <w:bookmarkStart w:id="13" w:name="_Toc61952027"/>
       <w:r>
         <w:t>2.6 Gränssnitt</w:t>
       </w:r>
       <w:bookmarkEnd w:id="13"/>
     </w:p>
     <w:p>
+      <w:r>
+        <w:t xml:space="preserve">Gränssnittet </w:t>
+      </w:r>
+      <w:r>
+        <w:t xml:space="preserve">visas genom att använda ett ”stylesheet”, som berättar hur alla saker ska se ut. Bakgrunden är en bild som laddas in. </w:t>
+      </w:r>
+      <w:r>
+        <w:t>Resten av gränssnittet består mestadels utav textrutor och några få ikoner.</w:t>
+      </w:r>
+    </w:p>
+    <w:p>
       <w:pPr>
         <w:pStyle w:val="Heading1"/>
       </w:pPr>
-      <w:bookmarkStart w:id="14" w:name="_Toc59289475"/>
+      <w:bookmarkStart w:id="14" w:name="_Toc61952028"/>
       <w:r>
         <w:t>3 Resultatredovisning</w:t>
       </w:r>
@@ -3037,7 +3907,7 @@
       <w:pPr>
         <w:pStyle w:val="Heading2"/>
       </w:pPr>
-      <w:bookmarkStart w:id="15" w:name="_Toc59289476"/>
+      <w:bookmarkStart w:id="15" w:name="_Toc61952029"/>
       <w:r>
         <w:t>3.1 Applikation och användning</w:t>
       </w:r>
@@ -3045,138 +3915,1477 @@
     </w:p>
     <w:p>
       <w:r>
-        <w:t>Applikationen uppfyllde alla mjukvarokrav och ett enda önskemål. Jag hade som önskemål att den skulle använda lite av datorns resurser och den använder 0%-</w:t>
-      </w:r>
-      <w:proofErr w:type="gramStart"/>
-      <w:r>
-        <w:t>0.3</w:t>
-      </w:r>
-      <w:proofErr w:type="gramEnd"/>
-      <w:r>
-        <w:t>% av CPU:n och runt 0.2% av allt RAM.</w:t>
+        <w:t xml:space="preserve">När det kommer till användning av datorns resurser </w:t>
+      </w:r>
+      <w:r>
+        <w:t xml:space="preserve">använder </w:t>
+      </w:r>
+      <w:r>
+        <w:t xml:space="preserve">programmet </w:t>
+      </w:r>
+      <w:r>
+        <w:t>0%-0.3% av CPU:n och runt</w:t>
+      </w:r>
+      <w:r>
+        <w:t xml:space="preserve"> </w:t>
+      </w:r>
+      <w:r>
+        <w:t>49 MB RAM</w:t>
+      </w:r>
+      <w:r>
+        <w:t>.</w:t>
+      </w:r>
+      <w:r>
+        <w:t xml:space="preserve"> När en sida ska göra utföra något speciellt krävande arbete såsom att skaffa en bild och visa den</w:t>
+      </w:r>
+      <w:r>
+        <w:t>, ökar användningen av resurser i en sekund för att sedan återgå antingen efter en sekund eller när en bild inte ska visas längre.</w:t>
+      </w:r>
+    </w:p>
+    <w:p>
+      <w:pPr>
+        <w:keepNext/>
+      </w:pPr>
+      <w:r>
+        <w:rPr>
+          <w:noProof/>
+        </w:rPr>
+        <w:lastRenderedPageBreak/>
+        <w:drawing>
+          <wp:inline distT="0" distB="0" distL="0" distR="0" wp14:anchorId="03B262CC" wp14:editId="19E319F9">
+            <wp:extent cx="5760720" cy="3456940"/>
+            <wp:effectExtent l="0" t="0" r="0" b="0"/>
+            <wp:docPr id="2" name="Picture 2"/>
+            <wp:cNvGraphicFramePr>
+              <a:graphicFrameLocks xmlns:a="http://schemas.openxmlformats.org/drawingml/2006/main" noChangeAspect="1"/>
+            </wp:cNvGraphicFramePr>
+            <a:graphic xmlns:a="http://schemas.openxmlformats.org/drawingml/2006/main">
+              <a:graphicData uri="http://schemas.openxmlformats.org/drawingml/2006/picture">
+                <pic:pic xmlns:pic="http://schemas.openxmlformats.org/drawingml/2006/picture">
+                  <pic:nvPicPr>
+                    <pic:cNvPr id="1" name=""/>
+                    <pic:cNvPicPr/>
+                  </pic:nvPicPr>
+                  <pic:blipFill>
+                    <a:blip r:embed="rId10"/>
+                    <a:stretch>
+                      <a:fillRect/>
+                    </a:stretch>
+                  </pic:blipFill>
+                  <pic:spPr>
+                    <a:xfrm>
+                      <a:off x="0" y="0"/>
+                      <a:ext cx="5760720" cy="3456940"/>
+                    </a:xfrm>
+                    <a:prstGeom prst="rect">
+                      <a:avLst/>
+                    </a:prstGeom>
+                  </pic:spPr>
+                </pic:pic>
+              </a:graphicData>
+            </a:graphic>
+          </wp:inline>
+        </w:drawing>
+      </w:r>
+    </w:p>
+    <w:p>
+      <w:pPr>
+        <w:pStyle w:val="Caption"/>
+      </w:pPr>
+      <w:r>
+        <w:t>Figur 1, startsidan på applikationen.</w:t>
+      </w:r>
+    </w:p>
+    <w:p>
+      <w:r>
+        <w:t>Startsidan består av fem delar</w:t>
+      </w:r>
+      <w:r>
+        <w:t xml:space="preserve"> som har sig egen ruta</w:t>
+      </w:r>
+      <w:r>
+        <w:t xml:space="preserve">. Uppifrån </w:t>
+      </w:r>
+      <w:r>
+        <w:t xml:space="preserve">ner och vänster till höger så </w:t>
+      </w:r>
+      <w:r>
+        <w:t xml:space="preserve">är den första delen </w:t>
+      </w:r>
+      <w:r>
+        <w:t xml:space="preserve">tiden på dygnet som en 24-timmars klocka. Nästa ruta innehåller information om datumet, med vecka, veckodygn, datum, månad samt år. Under i samma ruta visas information om Spotify, nämligen hur långt in i låten </w:t>
+      </w:r>
+      <w:r>
+        <w:t xml:space="preserve">samt längden på låten och vad låten heter. I nästa ruta är rutan som alla sidor ligger i. Nästa ruta </w:t>
+      </w:r>
+      <w:r>
+        <w:t xml:space="preserve">består av en </w:t>
+      </w:r>
+      <w:r>
+        <w:t xml:space="preserve">rullningslist som visar olika beroende på vad som visas på förgående ruta. Startskärmen visar hur många olika sidor det finns medan ”Appar” visar hur många appar som finns samt vilka av dessa som är på skärmen. Sista rutan visar volymen samt en mikrofon. Mikrofonen </w:t>
+      </w:r>
+      <w:r>
+        <w:t xml:space="preserve">visar om mikrofonen är på eller av. Ljudet visar volymen på datorn. </w:t>
       </w:r>
     </w:p>
     <w:p>
       <w:pPr>
         <w:pStyle w:val="Heading2"/>
       </w:pPr>
-      <w:bookmarkStart w:id="16" w:name="_Toc59289477"/>
-      <w:r>
-        <w:t>3.2 Applikation-startare</w:t>
+      <w:bookmarkStart w:id="16" w:name="_Toc61952030"/>
+      <w:r>
+        <w:lastRenderedPageBreak/>
+        <w:t>3.</w:t>
+      </w:r>
+      <w:r>
+        <w:t>2</w:t>
+      </w:r>
+      <w:r>
+        <w:t xml:space="preserve"> Applikation-startare</w:t>
       </w:r>
       <w:bookmarkEnd w:id="16"/>
     </w:p>
     <w:p>
       <w:pPr>
+        <w:keepNext/>
+      </w:pPr>
+      <w:r>
+        <w:rPr>
+          <w:noProof/>
+        </w:rPr>
+        <w:drawing>
+          <wp:inline distT="0" distB="0" distL="0" distR="0" wp14:anchorId="19421B5D" wp14:editId="652C7C5D">
+            <wp:extent cx="5760720" cy="3456940"/>
+            <wp:effectExtent l="0" t="0" r="0" b="0"/>
+            <wp:docPr id="1" name="Picture 1"/>
+            <wp:cNvGraphicFramePr>
+              <a:graphicFrameLocks xmlns:a="http://schemas.openxmlformats.org/drawingml/2006/main" noChangeAspect="1"/>
+            </wp:cNvGraphicFramePr>
+            <a:graphic xmlns:a="http://schemas.openxmlformats.org/drawingml/2006/main">
+              <a:graphicData uri="http://schemas.openxmlformats.org/drawingml/2006/picture">
+                <pic:pic xmlns:pic="http://schemas.openxmlformats.org/drawingml/2006/picture">
+                  <pic:nvPicPr>
+                    <pic:cNvPr id="1" name=""/>
+                    <pic:cNvPicPr/>
+                  </pic:nvPicPr>
+                  <pic:blipFill>
+                    <a:blip r:embed="rId11"/>
+                    <a:stretch>
+                      <a:fillRect/>
+                    </a:stretch>
+                  </pic:blipFill>
+                  <pic:spPr>
+                    <a:xfrm>
+                      <a:off x="0" y="0"/>
+                      <a:ext cx="5760720" cy="3456940"/>
+                    </a:xfrm>
+                    <a:prstGeom prst="rect">
+                      <a:avLst/>
+                    </a:prstGeom>
+                  </pic:spPr>
+                </pic:pic>
+              </a:graphicData>
+            </a:graphic>
+          </wp:inline>
+        </w:drawing>
+      </w:r>
+    </w:p>
+    <w:p>
+      <w:pPr>
+        <w:pStyle w:val="Caption"/>
+      </w:pPr>
+      <w:r>
+        <w:t>Figur 2, Appar</w:t>
+      </w:r>
+      <w:r>
+        <w:t>, första sidan</w:t>
+      </w:r>
+    </w:p>
+    <w:p>
+      <w:r>
+        <w:t xml:space="preserve">Applikation-startaren består av en rutnätslayout. Här ser vi att </w:t>
+      </w:r>
+      <w:r>
+        <w:t xml:space="preserve">applikationerna nummer </w:t>
+      </w:r>
+      <w:r>
+        <w:t>ett</w:t>
+      </w:r>
+      <w:r>
+        <w:t xml:space="preserve"> till nummer </w:t>
+      </w:r>
+      <w:r>
+        <w:t>fem</w:t>
+      </w:r>
+      <w:r>
+        <w:t xml:space="preserve"> visas på skärmen.</w:t>
+      </w:r>
+      <w:r>
+        <w:t xml:space="preserve"> Med Numpad0 + </w:t>
+      </w:r>
+      <w:r>
+        <w:t>Numpad7 kan man skrolla ner:</w:t>
+      </w:r>
+    </w:p>
+    <w:p>
+      <w:pPr>
+        <w:keepNext/>
+      </w:pPr>
+      <w:r>
+        <w:rPr>
+          <w:noProof/>
+        </w:rPr>
+        <w:drawing>
+          <wp:inline distT="0" distB="0" distL="0" distR="0" wp14:anchorId="6F57BA8B" wp14:editId="016CD9D5">
+            <wp:extent cx="5760720" cy="3456940"/>
+            <wp:effectExtent l="0" t="0" r="0" b="0"/>
+            <wp:docPr id="3" name="Picture 3"/>
+            <wp:cNvGraphicFramePr>
+              <a:graphicFrameLocks xmlns:a="http://schemas.openxmlformats.org/drawingml/2006/main" noChangeAspect="1"/>
+            </wp:cNvGraphicFramePr>
+            <a:graphic xmlns:a="http://schemas.openxmlformats.org/drawingml/2006/main">
+              <a:graphicData uri="http://schemas.openxmlformats.org/drawingml/2006/picture">
+                <pic:pic xmlns:pic="http://schemas.openxmlformats.org/drawingml/2006/picture">
+                  <pic:nvPicPr>
+                    <pic:cNvPr id="1" name=""/>
+                    <pic:cNvPicPr/>
+                  </pic:nvPicPr>
+                  <pic:blipFill>
+                    <a:blip r:embed="rId12"/>
+                    <a:stretch>
+                      <a:fillRect/>
+                    </a:stretch>
+                  </pic:blipFill>
+                  <pic:spPr>
+                    <a:xfrm>
+                      <a:off x="0" y="0"/>
+                      <a:ext cx="5760720" cy="3456940"/>
+                    </a:xfrm>
+                    <a:prstGeom prst="rect">
+                      <a:avLst/>
+                    </a:prstGeom>
+                  </pic:spPr>
+                </pic:pic>
+              </a:graphicData>
+            </a:graphic>
+          </wp:inline>
+        </w:drawing>
+      </w:r>
+    </w:p>
+    <w:p>
+      <w:pPr>
+        <w:pStyle w:val="Caption"/>
+      </w:pPr>
+      <w:r>
+        <w:t>Figur 3, Appar, andra sidan</w:t>
+      </w:r>
+    </w:p>
+    <w:p>
+      <w:r>
+        <w:t>Den nedre raden har f</w:t>
+      </w:r>
+      <w:r>
+        <w:t xml:space="preserve">lyttats upp och en ny rad visas. </w:t>
+      </w:r>
+      <w:r>
+        <w:t>På skärmen visas applikation nummer fem till tio, som ses på rullningslisten.</w:t>
+      </w:r>
+      <w:r>
+        <w:t xml:space="preserve"> Om man väljer ett program så startas programmet.</w:t>
+      </w:r>
+    </w:p>
+    <w:p/>
+    <w:p/>
+    <w:p>
+      <w:pPr>
         <w:pStyle w:val="Heading2"/>
-      </w:pPr>
-      <w:bookmarkStart w:id="17" w:name="_Toc59289478"/>
-      <w:r>
-        <w:t>3.3 Mappar</w:t>
+        <w:rPr>
+          <w:lang w:val="en-US"/>
+        </w:rPr>
+      </w:pPr>
+      <w:bookmarkStart w:id="17" w:name="_Toc61952031"/>
+      <w:r>
+        <w:rPr>
+          <w:lang w:val="en-US"/>
+        </w:rPr>
+        <w:t>3</w:t>
+      </w:r>
+      <w:r>
+        <w:rPr>
+          <w:lang w:val="en-US"/>
+        </w:rPr>
+        <w:t>.</w:t>
+      </w:r>
+      <w:r>
+        <w:rPr>
+          <w:lang w:val="en-US"/>
+        </w:rPr>
+        <w:t>3</w:t>
+      </w:r>
+      <w:r>
+        <w:rPr>
+          <w:lang w:val="en-US"/>
+        </w:rPr>
+        <w:t xml:space="preserve"> Mappar</w:t>
       </w:r>
       <w:bookmarkEnd w:id="17"/>
     </w:p>
     <w:p>
       <w:pPr>
+        <w:keepNext/>
+      </w:pPr>
+      <w:r>
+        <w:rPr>
+          <w:noProof/>
+          <w:lang w:val="en-US"/>
+        </w:rPr>
+        <w:drawing>
+          <wp:inline distT="0" distB="0" distL="0" distR="0" wp14:anchorId="51ABF97F" wp14:editId="39E37DB6">
+            <wp:extent cx="5760720" cy="3456940"/>
+            <wp:effectExtent l="0" t="0" r="0" b="0"/>
+            <wp:docPr id="4" name="Picture 4"/>
+            <wp:cNvGraphicFramePr>
+              <a:graphicFrameLocks xmlns:a="http://schemas.openxmlformats.org/drawingml/2006/main" noChangeAspect="1"/>
+            </wp:cNvGraphicFramePr>
+            <a:graphic xmlns:a="http://schemas.openxmlformats.org/drawingml/2006/main">
+              <a:graphicData uri="http://schemas.openxmlformats.org/drawingml/2006/picture">
+                <pic:pic xmlns:pic="http://schemas.openxmlformats.org/drawingml/2006/picture">
+                  <pic:nvPicPr>
+                    <pic:cNvPr id="1" name=""/>
+                    <pic:cNvPicPr/>
+                  </pic:nvPicPr>
+                  <pic:blipFill>
+                    <a:blip r:embed="rId13"/>
+                    <a:stretch>
+                      <a:fillRect/>
+                    </a:stretch>
+                  </pic:blipFill>
+                  <pic:spPr>
+                    <a:xfrm>
+                      <a:off x="0" y="0"/>
+                      <a:ext cx="5760720" cy="3456940"/>
+                    </a:xfrm>
+                    <a:prstGeom prst="rect">
+                      <a:avLst/>
+                    </a:prstGeom>
+                  </pic:spPr>
+                </pic:pic>
+              </a:graphicData>
+            </a:graphic>
+          </wp:inline>
+        </w:drawing>
+      </w:r>
+    </w:p>
+    <w:p>
+      <w:pPr>
+        <w:pStyle w:val="Caption"/>
+      </w:pPr>
+      <w:r>
+        <w:t>Figur 4, Mappar</w:t>
+      </w:r>
+    </w:p>
+    <w:p>
+      <w:r>
+        <w:t>Mappar vi</w:t>
+      </w:r>
+      <w:r>
+        <w:t>sar olika mappar på datorn. Om man väljer en mapp öppnas utforskaren i den mapp.</w:t>
+      </w:r>
+    </w:p>
+    <w:p>
+      <w:pPr>
         <w:pStyle w:val="Heading2"/>
       </w:pPr>
-      <w:bookmarkStart w:id="18" w:name="_Toc59289479"/>
-      <w:r>
-        <w:t>3.4 Spotify</w:t>
+      <w:bookmarkStart w:id="18" w:name="_Toc61952032"/>
+      <w:r>
+        <w:lastRenderedPageBreak/>
+        <w:t>3.</w:t>
+      </w:r>
+      <w:r>
+        <w:t>4</w:t>
+      </w:r>
+      <w:r>
+        <w:t xml:space="preserve"> Spotify</w:t>
       </w:r>
       <w:bookmarkEnd w:id="18"/>
     </w:p>
     <w:p>
       <w:pPr>
+        <w:keepNext/>
+      </w:pPr>
+      <w:r>
+        <w:rPr>
+          <w:noProof/>
+        </w:rPr>
+        <w:drawing>
+          <wp:inline distT="0" distB="0" distL="0" distR="0" wp14:anchorId="3E18F81D" wp14:editId="71396DD5">
+            <wp:extent cx="5760720" cy="3456940"/>
+            <wp:effectExtent l="0" t="0" r="0" b="0"/>
+            <wp:docPr id="5" name="Picture 5"/>
+            <wp:cNvGraphicFramePr>
+              <a:graphicFrameLocks xmlns:a="http://schemas.openxmlformats.org/drawingml/2006/main" noChangeAspect="1"/>
+            </wp:cNvGraphicFramePr>
+            <a:graphic xmlns:a="http://schemas.openxmlformats.org/drawingml/2006/main">
+              <a:graphicData uri="http://schemas.openxmlformats.org/drawingml/2006/picture">
+                <pic:pic xmlns:pic="http://schemas.openxmlformats.org/drawingml/2006/picture">
+                  <pic:nvPicPr>
+                    <pic:cNvPr id="1" name=""/>
+                    <pic:cNvPicPr/>
+                  </pic:nvPicPr>
+                  <pic:blipFill>
+                    <a:blip r:embed="rId14"/>
+                    <a:stretch>
+                      <a:fillRect/>
+                    </a:stretch>
+                  </pic:blipFill>
+                  <pic:spPr>
+                    <a:xfrm>
+                      <a:off x="0" y="0"/>
+                      <a:ext cx="5760720" cy="3456940"/>
+                    </a:xfrm>
+                    <a:prstGeom prst="rect">
+                      <a:avLst/>
+                    </a:prstGeom>
+                  </pic:spPr>
+                </pic:pic>
+              </a:graphicData>
+            </a:graphic>
+          </wp:inline>
+        </w:drawing>
+      </w:r>
+    </w:p>
+    <w:p>
+      <w:pPr>
+        <w:pStyle w:val="Caption"/>
+      </w:pPr>
+      <w:r>
+        <w:t>Figur 5, Spotify</w:t>
+      </w:r>
+    </w:p>
+    <w:p>
+      <w:r>
+        <w:t xml:space="preserve">Spotify sidan visar mer information om låten. Till vänster finner vi </w:t>
+      </w:r>
+      <w:r>
+        <w:t xml:space="preserve">låtens bild. Den övre textrutan visar artistens/bandets namn och den nedre rutan visar låtens namn. Lägg märke till hur textrutan där nere är samma som den uppe till höger. Textrutan uppe till höger kan dock inte visa hela </w:t>
+      </w:r>
+      <w:r>
+        <w:t>låtens namn.</w:t>
+      </w:r>
+    </w:p>
+    <w:p>
+      <w:pPr>
         <w:pStyle w:val="Heading2"/>
       </w:pPr>
-      <w:bookmarkStart w:id="19" w:name="_Toc59289480"/>
-      <w:r>
-        <w:t>3.5 Systeminformation</w:t>
+      <w:bookmarkStart w:id="19" w:name="_Toc61952033"/>
+      <w:r>
+        <w:lastRenderedPageBreak/>
+        <w:t>3.</w:t>
+      </w:r>
+      <w:r>
+        <w:t>5</w:t>
+      </w:r>
+      <w:r>
+        <w:t xml:space="preserve"> Systeminformation</w:t>
       </w:r>
       <w:bookmarkEnd w:id="19"/>
     </w:p>
     <w:p>
       <w:pPr>
+        <w:keepNext/>
+      </w:pPr>
+      <w:r>
+        <w:rPr>
+          <w:noProof/>
+        </w:rPr>
+        <w:drawing>
+          <wp:inline distT="0" distB="0" distL="0" distR="0" wp14:anchorId="4EC886E5" wp14:editId="6037BA57">
+            <wp:extent cx="5760720" cy="3456940"/>
+            <wp:effectExtent l="0" t="0" r="0" b="0"/>
+            <wp:docPr id="6" name="Picture 6"/>
+            <wp:cNvGraphicFramePr>
+              <a:graphicFrameLocks xmlns:a="http://schemas.openxmlformats.org/drawingml/2006/main" noChangeAspect="1"/>
+            </wp:cNvGraphicFramePr>
+            <a:graphic xmlns:a="http://schemas.openxmlformats.org/drawingml/2006/main">
+              <a:graphicData uri="http://schemas.openxmlformats.org/drawingml/2006/picture">
+                <pic:pic xmlns:pic="http://schemas.openxmlformats.org/drawingml/2006/picture">
+                  <pic:nvPicPr>
+                    <pic:cNvPr id="1" name=""/>
+                    <pic:cNvPicPr/>
+                  </pic:nvPicPr>
+                  <pic:blipFill>
+                    <a:blip r:embed="rId15"/>
+                    <a:stretch>
+                      <a:fillRect/>
+                    </a:stretch>
+                  </pic:blipFill>
+                  <pic:spPr>
+                    <a:xfrm>
+                      <a:off x="0" y="0"/>
+                      <a:ext cx="5760720" cy="3456940"/>
+                    </a:xfrm>
+                    <a:prstGeom prst="rect">
+                      <a:avLst/>
+                    </a:prstGeom>
+                  </pic:spPr>
+                </pic:pic>
+              </a:graphicData>
+            </a:graphic>
+          </wp:inline>
+        </w:drawing>
+      </w:r>
+    </w:p>
+    <w:p>
+      <w:pPr>
+        <w:pStyle w:val="Caption"/>
+      </w:pPr>
+      <w:r>
+        <w:t>Figur 6, Systeminformation</w:t>
+      </w:r>
+    </w:p>
+    <w:p>
+      <w:r>
+        <w:t>Systeminformation använder sig av sex olika förloppsindikatorer för att visa hur mycket av datorns resurser som används.</w:t>
+      </w:r>
+    </w:p>
+    <w:p>
+      <w:pPr>
         <w:pStyle w:val="Heading2"/>
       </w:pPr>
-      <w:bookmarkStart w:id="20" w:name="_Toc59289481"/>
-      <w:r>
-        <w:t>3.6 VLC</w:t>
+      <w:bookmarkStart w:id="20" w:name="_Toc61952034"/>
+      <w:r>
+        <w:t>3.</w:t>
+      </w:r>
+      <w:r>
+        <w:t>6</w:t>
+      </w:r>
+      <w:r>
+        <w:t xml:space="preserve"> VLC</w:t>
       </w:r>
       <w:bookmarkEnd w:id="20"/>
     </w:p>
     <w:p>
       <w:pPr>
+        <w:keepNext/>
+      </w:pPr>
+      <w:r>
+        <w:rPr>
+          <w:noProof/>
+        </w:rPr>
+        <w:drawing>
+          <wp:inline distT="0" distB="0" distL="0" distR="0" wp14:anchorId="6A1732F1" wp14:editId="08464384">
+            <wp:extent cx="5760720" cy="3456940"/>
+            <wp:effectExtent l="0" t="0" r="0" b="0"/>
+            <wp:docPr id="7" name="Picture 7"/>
+            <wp:cNvGraphicFramePr>
+              <a:graphicFrameLocks xmlns:a="http://schemas.openxmlformats.org/drawingml/2006/main" noChangeAspect="1"/>
+            </wp:cNvGraphicFramePr>
+            <a:graphic xmlns:a="http://schemas.openxmlformats.org/drawingml/2006/main">
+              <a:graphicData uri="http://schemas.openxmlformats.org/drawingml/2006/picture">
+                <pic:pic xmlns:pic="http://schemas.openxmlformats.org/drawingml/2006/picture">
+                  <pic:nvPicPr>
+                    <pic:cNvPr id="1" name=""/>
+                    <pic:cNvPicPr/>
+                  </pic:nvPicPr>
+                  <pic:blipFill>
+                    <a:blip r:embed="rId16"/>
+                    <a:stretch>
+                      <a:fillRect/>
+                    </a:stretch>
+                  </pic:blipFill>
+                  <pic:spPr>
+                    <a:xfrm>
+                      <a:off x="0" y="0"/>
+                      <a:ext cx="5760720" cy="3456940"/>
+                    </a:xfrm>
+                    <a:prstGeom prst="rect">
+                      <a:avLst/>
+                    </a:prstGeom>
+                  </pic:spPr>
+                </pic:pic>
+              </a:graphicData>
+            </a:graphic>
+          </wp:inline>
+        </w:drawing>
+      </w:r>
+    </w:p>
+    <w:p>
+      <w:pPr>
+        <w:pStyle w:val="Caption"/>
+      </w:pPr>
+      <w:r>
+        <w:t>Figur 7, VLC när film visas</w:t>
+      </w:r>
+    </w:p>
+    <w:p>
+      <w:r>
+        <w:lastRenderedPageBreak/>
+        <w:t>VLC sidan visar e</w:t>
+      </w:r>
+      <w:r>
+        <w:t>tt tre gånger tre rutnät som korresponderar till knapparna Numpad1 – Numpad9, som också ligger i ett tre gånger tre rutnät.</w:t>
+      </w:r>
+      <w:r>
+        <w:t xml:space="preserve"> Knappen längst upp till vänster – Numpad7 spolar tillbaka filmen fem sekunder. Nästa knapp ökar volymen. Därefter så spolas tiden fram </w:t>
+      </w:r>
+      <w:r>
+        <w:t>fem</w:t>
+      </w:r>
+      <w:r>
+        <w:t xml:space="preserve"> sekunder, sedan </w:t>
+      </w:r>
+      <w:r>
+        <w:t>spelas</w:t>
+      </w:r>
+      <w:r>
+        <w:t xml:space="preserve"> förgående film i spellista</w:t>
+      </w:r>
+      <w:r>
+        <w:t xml:space="preserve"> upp</w:t>
+      </w:r>
+      <w:r>
+        <w:t xml:space="preserve">, sedan </w:t>
+      </w:r>
+      <w:r>
+        <w:t>pausas/spelas filmen</w:t>
+      </w:r>
+      <w:r>
+        <w:t xml:space="preserve">. Därefter så </w:t>
+      </w:r>
+      <w:r>
+        <w:t>visas nästa film, sedan spolas tiden 30 sekunder tillbaka, sedan sänks volymen och sist så spolas tiden fram 30 sekunder.</w:t>
+      </w:r>
+    </w:p>
+    <w:p/>
+    <w:p>
+      <w:r>
+        <w:t>Längst upp så visas titeln på filmen. Till höger om rutnätet visas volymen på VLC, under det så visas hur lång</w:t>
+      </w:r>
+      <w:r>
+        <w:t>t in i filmen man är och sedan hur lång filmen är. Om sidan öppnas och VLC inte kommer igång visas:</w:t>
+      </w:r>
+    </w:p>
+    <w:p>
+      <w:pPr>
+        <w:keepNext/>
+      </w:pPr>
+      <w:r>
+        <w:rPr>
+          <w:noProof/>
+        </w:rPr>
+        <w:drawing>
+          <wp:inline distT="0" distB="0" distL="0" distR="0" wp14:anchorId="37AA7570" wp14:editId="6901CDA8">
+            <wp:extent cx="5760720" cy="3456940"/>
+            <wp:effectExtent l="0" t="0" r="0" b="0"/>
+            <wp:docPr id="8" name="Picture 8"/>
+            <wp:cNvGraphicFramePr>
+              <a:graphicFrameLocks xmlns:a="http://schemas.openxmlformats.org/drawingml/2006/main" noChangeAspect="1"/>
+            </wp:cNvGraphicFramePr>
+            <a:graphic xmlns:a="http://schemas.openxmlformats.org/drawingml/2006/main">
+              <a:graphicData uri="http://schemas.openxmlformats.org/drawingml/2006/picture">
+                <pic:pic xmlns:pic="http://schemas.openxmlformats.org/drawingml/2006/picture">
+                  <pic:nvPicPr>
+                    <pic:cNvPr id="1" name=""/>
+                    <pic:cNvPicPr/>
+                  </pic:nvPicPr>
+                  <pic:blipFill>
+                    <a:blip r:embed="rId17"/>
+                    <a:stretch>
+                      <a:fillRect/>
+                    </a:stretch>
+                  </pic:blipFill>
+                  <pic:spPr>
+                    <a:xfrm>
+                      <a:off x="0" y="0"/>
+                      <a:ext cx="5760720" cy="3456940"/>
+                    </a:xfrm>
+                    <a:prstGeom prst="rect">
+                      <a:avLst/>
+                    </a:prstGeom>
+                  </pic:spPr>
+                </pic:pic>
+              </a:graphicData>
+            </a:graphic>
+          </wp:inline>
+        </w:drawing>
+      </w:r>
+    </w:p>
+    <w:p>
+      <w:pPr>
+        <w:pStyle w:val="Caption"/>
+      </w:pPr>
+      <w:r>
+        <w:t>Figur 8, VLC är inte igång</w:t>
+      </w:r>
+    </w:p>
+    <w:p>
+      <w:pPr>
         <w:pStyle w:val="Heading2"/>
       </w:pPr>
-      <w:bookmarkStart w:id="21" w:name="_Toc59289482"/>
-      <w:r>
-        <w:t>3.7 Väderprognos</w:t>
+      <w:bookmarkStart w:id="21" w:name="_Toc61952035"/>
+      <w:r>
+        <w:lastRenderedPageBreak/>
+        <w:t>3.</w:t>
+      </w:r>
+      <w:r>
+        <w:t>7</w:t>
+      </w:r>
+      <w:r>
+        <w:t xml:space="preserve"> Väderprognos</w:t>
       </w:r>
       <w:bookmarkEnd w:id="21"/>
     </w:p>
     <w:p>
       <w:pPr>
+        <w:keepNext/>
+      </w:pPr>
+      <w:r>
+        <w:rPr>
+          <w:noProof/>
+        </w:rPr>
+        <w:drawing>
+          <wp:inline distT="0" distB="0" distL="0" distR="0" wp14:anchorId="33FFB3E0" wp14:editId="68D9598C">
+            <wp:extent cx="5760720" cy="3456940"/>
+            <wp:effectExtent l="0" t="0" r="0" b="0"/>
+            <wp:docPr id="10" name="Picture 10"/>
+            <wp:cNvGraphicFramePr>
+              <a:graphicFrameLocks xmlns:a="http://schemas.openxmlformats.org/drawingml/2006/main" noChangeAspect="1"/>
+            </wp:cNvGraphicFramePr>
+            <a:graphic xmlns:a="http://schemas.openxmlformats.org/drawingml/2006/main">
+              <a:graphicData uri="http://schemas.openxmlformats.org/drawingml/2006/picture">
+                <pic:pic xmlns:pic="http://schemas.openxmlformats.org/drawingml/2006/picture">
+                  <pic:nvPicPr>
+                    <pic:cNvPr id="1" name=""/>
+                    <pic:cNvPicPr/>
+                  </pic:nvPicPr>
+                  <pic:blipFill>
+                    <a:blip r:embed="rId18"/>
+                    <a:stretch>
+                      <a:fillRect/>
+                    </a:stretch>
+                  </pic:blipFill>
+                  <pic:spPr>
+                    <a:xfrm>
+                      <a:off x="0" y="0"/>
+                      <a:ext cx="5760720" cy="3456940"/>
+                    </a:xfrm>
+                    <a:prstGeom prst="rect">
+                      <a:avLst/>
+                    </a:prstGeom>
+                  </pic:spPr>
+                </pic:pic>
+              </a:graphicData>
+            </a:graphic>
+          </wp:inline>
+        </w:drawing>
+      </w:r>
+    </w:p>
+    <w:p>
+      <w:pPr>
+        <w:pStyle w:val="Caption"/>
+      </w:pPr>
+      <w:r>
+        <w:t>Figur 9, Väderprognos</w:t>
+      </w:r>
+    </w:p>
+    <w:p>
+      <w:r>
+        <w:t>Vädret visas i ett fyra gånger sex rutnät som visar vädret de närmaste 24 timmar. Ikonen representerar vädret i helhet den timmen</w:t>
+      </w:r>
+      <w:r>
+        <w:t>. Bredvid ikonen visas tiden på dygnet. Under tiden visas temperaturen och sedan nederbörd.</w:t>
+      </w:r>
+    </w:p>
+    <w:p>
+      <w:pPr>
+        <w:pStyle w:val="Heading1"/>
+        <w:jc w:val="left"/>
+      </w:pPr>
+      <w:bookmarkStart w:id="22" w:name="_Toc61952036"/>
+      <w:r>
+        <w:t>4 Diskussion och slutsatser</w:t>
+      </w:r>
+      <w:bookmarkEnd w:id="22"/>
+    </w:p>
+    <w:p>
+      <w:pPr>
         <w:pStyle w:val="Heading2"/>
       </w:pPr>
-      <w:bookmarkStart w:id="22" w:name="_Toc59289483"/>
-      <w:r>
-        <w:t>3.8 Hemsida-startare</w:t>
-      </w:r>
-      <w:bookmarkEnd w:id="22"/>
+      <w:bookmarkStart w:id="23" w:name="_Toc61952037"/>
+      <w:r>
+        <w:t>Användning</w:t>
+      </w:r>
+      <w:bookmarkEnd w:id="23"/>
+    </w:p>
+    <w:p>
+      <w:r>
+        <w:t>Programmet lyckas verkligen med att effektivisera och förenkla användning, speciellt när man är inuti ett spel och inte kan byta fok</w:t>
+      </w:r>
+      <w:r>
+        <w:t xml:space="preserve">us. </w:t>
+      </w:r>
+      <w:r>
+        <w:t xml:space="preserve">Efter att ha använt applikationen ett tag är jag väldigt nöjd med applikationen. </w:t>
+      </w:r>
+      <w:r>
+        <w:t>En av de bättre aspekterna är hur man kan styra hela programmet med enbart en hand. Detta är en stor fördel om man använder en kontroll. Innan när man styrde programmet med två händer behövde man lägga ner kontrollen för att utföra ett kommando men nu behövs inte det vilket sparar en massa tid.</w:t>
+      </w:r>
+    </w:p>
+    <w:p/>
+    <w:p>
+      <w:r>
+        <w:t xml:space="preserve">Det finns </w:t>
+      </w:r>
+      <w:r>
+        <w:t xml:space="preserve">några saker som kan förbättras. Ett problem gällande väder sidan är att det kan bli svårt att se </w:t>
+      </w:r>
+      <w:r>
+        <w:t>texten då den är rätt så liten. En förbättring man skulle kunna göra är att dela up</w:t>
+      </w:r>
+      <w:r>
+        <w:t xml:space="preserve">p dygnet på två eller tre delar och låta användaren skrolla igenom dygnet. Sedan så </w:t>
+      </w:r>
+      <w:r>
+        <w:t>har Spotify-sidan ett litet problem, och det är att den inte uppdateras när en ny låt spelas. Den nuvarande lösningen är att man måste gå tillbaka till startskärmen och sedan in i sidan igen.</w:t>
+      </w:r>
+      <w:r>
+        <w:t xml:space="preserve"> System-sidan skulle kunn</w:t>
+      </w:r>
+      <w:r>
+        <w:t>a förbättras med användandet av runda förloppsindikatorer istället för raka</w:t>
+      </w:r>
+      <w:r>
+        <w:t>.</w:t>
+      </w:r>
+    </w:p>
+    <w:p>
+      <w:pPr>
+        <w:pStyle w:val="Heading2"/>
+      </w:pPr>
+      <w:bookmarkStart w:id="24" w:name="_Toc61952038"/>
+      <w:r>
+        <w:lastRenderedPageBreak/>
+        <w:t>Programmeringen</w:t>
+      </w:r>
+      <w:bookmarkEnd w:id="24"/>
+    </w:p>
+    <w:p>
+      <w:r>
+        <w:t xml:space="preserve">När jag började </w:t>
+      </w:r>
+      <w:r>
+        <w:t xml:space="preserve">skriva koden, hade jag inte särskilt mycket erfarenhet gällande utveckling av GUIs. Efter att ha utvecklat några andra program vid sidan om och kollat igenom koden finns det några saker som skulle kunna förbättras. </w:t>
+      </w:r>
+      <w:r>
+        <w:t xml:space="preserve">Det största problemet är hur jag inte återanvänder kod mer med OOP. </w:t>
+      </w:r>
+      <w:r>
+        <w:t xml:space="preserve">Mappar, Browser och Appar fungerar likadant och man skulle lätt kunna skapa en bas klass för dessa tre och det enda som varje sida behöver hantera är vad som händer när användaren </w:t>
+      </w:r>
+      <w:r>
+        <w:t>väljer ett element.</w:t>
+      </w:r>
+      <w:r>
+        <w:t xml:space="preserve"> Jag blev inte </w:t>
+      </w:r>
+      <w:r>
+        <w:t xml:space="preserve">heller </w:t>
+      </w:r>
+      <w:r>
+        <w:t>nöjd</w:t>
+      </w:r>
+      <w:r>
+        <w:t xml:space="preserve"> med strukturen. Hur det fungerar nu är att</w:t>
+      </w:r>
+      <w:r>
+        <w:t xml:space="preserve"> det inte är en </w:t>
+      </w:r>
+      <w:r>
+        <w:t>python-modul</w:t>
+      </w:r>
+      <w:r>
+        <w:rPr>
+          <w:rStyle w:val="FootnoteReference"/>
+        </w:rPr>
+        <w:footnoteReference w:id="9"/>
+      </w:r>
+      <w:r>
+        <w:t xml:space="preserve"> </w:t>
+      </w:r>
+      <w:r>
+        <w:t xml:space="preserve">vilket leder till att man importerar program som om det vore inom samma </w:t>
+      </w:r>
+      <w:r>
+        <w:t>mapp.</w:t>
+      </w:r>
+    </w:p>
+    <w:p>
+      <w:pPr>
+        <w:pStyle w:val="CodeBlock"/>
+        <w:spacing w:line="168" w:lineRule="auto"/>
+      </w:pPr>
+      <w:r>
+        <w:t>.</w:t>
+      </w:r>
+    </w:p>
+    <w:p>
+      <w:pPr>
+        <w:pStyle w:val="CodeBlock"/>
+        <w:spacing w:line="168" w:lineRule="auto"/>
+      </w:pPr>
+      <w:r>
+        <w:t>└── Gymnasiearbete/</w:t>
+      </w:r>
+    </w:p>
+    <w:p>
+      <w:pPr>
+        <w:pStyle w:val="CodeBlock"/>
+        <w:spacing w:line="168" w:lineRule="auto"/>
+      </w:pPr>
+      <w:r>
+        <w:t xml:space="preserve">    ├── app/</w:t>
+      </w:r>
+    </w:p>
+    <w:p>
+      <w:pPr>
+        <w:pStyle w:val="CodeBlock"/>
+        <w:spacing w:line="168" w:lineRule="auto"/>
+      </w:pPr>
+      <w:r>
+        <w:t xml:space="preserve">    │   ├── assets</w:t>
+      </w:r>
+      <w:r>
+        <w:t>/</w:t>
+      </w:r>
+    </w:p>
+    <w:p>
+      <w:pPr>
+        <w:pStyle w:val="CodeBlock"/>
+        <w:spacing w:line="168" w:lineRule="auto"/>
+      </w:pPr>
+      <w:r>
+        <w:t xml:space="preserve">    </w:t>
+      </w:r>
+      <w:r>
+        <w:t>│   │   └── ...</w:t>
+      </w:r>
+    </w:p>
+    <w:p>
+      <w:pPr>
+        <w:pStyle w:val="CodeBlock"/>
+        <w:spacing w:line="168" w:lineRule="auto"/>
+      </w:pPr>
+      <w:r>
+        <w:t xml:space="preserve">    │   ├── widgets</w:t>
+      </w:r>
+      <w:r>
+        <w:t>/</w:t>
+      </w:r>
+    </w:p>
+    <w:p>
+      <w:pPr>
+        <w:pStyle w:val="CodeBlock"/>
+        <w:spacing w:line="168" w:lineRule="auto"/>
+      </w:pPr>
+      <w:r>
+        <w:t xml:space="preserve">    </w:t>
+      </w:r>
+      <w:r>
+        <w:t>│   │   └── ...</w:t>
+      </w:r>
+    </w:p>
+    <w:p>
+      <w:pPr>
+        <w:pStyle w:val="CodeBlock"/>
+        <w:spacing w:line="168" w:lineRule="auto"/>
+      </w:pPr>
+      <w:r>
+        <w:t xml:space="preserve">    │   ├── app.pyw</w:t>
+      </w:r>
+    </w:p>
+    <w:p>
+      <w:pPr>
+        <w:pStyle w:val="CodeBlock"/>
+        <w:spacing w:line="168" w:lineRule="auto"/>
+      </w:pPr>
+      <w:r>
+        <w:t xml:space="preserve">    │   </w:t>
+      </w:r>
+      <w:r>
+        <w:t xml:space="preserve">├── </w:t>
+      </w:r>
+      <w:r>
+        <w:t>infothread.py</w:t>
+      </w:r>
+    </w:p>
+    <w:p>
+      <w:pPr>
+        <w:pStyle w:val="CodeBlock"/>
+        <w:spacing w:line="168" w:lineRule="auto"/>
+      </w:pPr>
+      <w:r>
+        <w:t xml:space="preserve">    </w:t>
+      </w:r>
+      <w:r>
+        <w:t>│   └── ...</w:t>
+      </w:r>
+    </w:p>
+    <w:p>
+      <w:pPr>
+        <w:pStyle w:val="CodeBlock"/>
+        <w:spacing w:line="168" w:lineRule="auto"/>
+      </w:pPr>
+      <w:r>
+        <w:t xml:space="preserve">    └── docs/</w:t>
+      </w:r>
+    </w:p>
+    <w:p>
+      <w:pPr>
+        <w:pStyle w:val="CodeBlock"/>
+        <w:spacing w:line="168" w:lineRule="auto"/>
+      </w:pPr>
+      <w:r>
+        <w:t xml:space="preserve">        └── ...</w:t>
+      </w:r>
+    </w:p>
+    <w:p>
+      <w:r>
+        <w:t xml:space="preserve">Så här ser strukturen ut för projektet </w:t>
+      </w:r>
+      <w:r>
+        <w:t xml:space="preserve">och för att </w:t>
+      </w:r>
+      <w:r>
+        <w:rPr>
+          <w:rStyle w:val="CodeBlockChar"/>
+          <w:rFonts w:eastAsiaTheme="minorHAnsi"/>
+          <w:lang w:val="sv-SE"/>
+        </w:rPr>
+        <w:t>app.pyw</w:t>
+      </w:r>
+      <w:r>
+        <w:t xml:space="preserve"> ska kunna använda sig av </w:t>
+      </w:r>
+      <w:r>
+        <w:t xml:space="preserve">klassen </w:t>
+      </w:r>
+      <w:r>
+        <w:rPr>
+          <w:rStyle w:val="CodeBlockChar"/>
+          <w:rFonts w:eastAsiaTheme="minorHAnsi"/>
+          <w:lang w:val="sv-SE"/>
+        </w:rPr>
+        <w:t>InfoThread</w:t>
+      </w:r>
+      <w:r>
+        <w:t xml:space="preserve"> </w:t>
+      </w:r>
+      <w:r>
+        <w:t xml:space="preserve">från </w:t>
+      </w:r>
+      <w:r>
+        <w:rPr>
+          <w:rStyle w:val="CodeBlockChar"/>
+          <w:rFonts w:eastAsiaTheme="minorHAnsi"/>
+          <w:lang w:val="sv-SE"/>
+        </w:rPr>
+        <w:t>infothread.py</w:t>
+      </w:r>
+      <w:r>
+        <w:t xml:space="preserve"> måste </w:t>
+      </w:r>
+      <w:r>
+        <w:t xml:space="preserve">man skriva </w:t>
+      </w:r>
+      <w:r>
+        <w:rPr>
+          <w:rStyle w:val="CodeBlockChar"/>
+          <w:rFonts w:eastAsiaTheme="minorHAnsi"/>
+          <w:lang w:val="sv-SE"/>
+        </w:rPr>
+        <w:t>fr</w:t>
+      </w:r>
+      <w:r>
+        <w:rPr>
+          <w:rStyle w:val="CodeBlockChar"/>
+          <w:rFonts w:eastAsiaTheme="minorHAnsi"/>
+          <w:lang w:val="sv-SE"/>
+        </w:rPr>
+        <w:t xml:space="preserve">om infothread import InfoThread </w:t>
+      </w:r>
+      <w:r>
+        <w:t>e</w:t>
+      </w:r>
+      <w:r>
+        <w:t xml:space="preserve">ftersom filerna är inom samma mapp. Denna metod </w:t>
+      </w:r>
+      <w:r>
+        <w:t xml:space="preserve">fungerar men det blir väldigt jobbigt när man ska använda sig av saker som ligger flera mappar bort antingen upp eller ner. För att lösa detta </w:t>
+      </w:r>
+      <w:r>
+        <w:t xml:space="preserve">borde man ha lagt en </w:t>
+      </w:r>
+      <w:r>
+        <w:rPr>
+          <w:rStyle w:val="CodeBlockChar"/>
+          <w:rFonts w:eastAsiaTheme="minorHAnsi"/>
+          <w:lang w:val="sv-SE"/>
+        </w:rPr>
+        <w:t>setup.py</w:t>
+      </w:r>
+      <w:r>
+        <w:t xml:space="preserve"> i </w:t>
+      </w:r>
+      <w:r>
+        <w:rPr>
+          <w:rStyle w:val="CodeBlockChar"/>
+          <w:rFonts w:eastAsiaTheme="minorHAnsi"/>
+          <w:lang w:val="sv-SE"/>
+        </w:rPr>
+        <w:t>Gymnasiearbete</w:t>
+      </w:r>
+      <w:r>
+        <w:t xml:space="preserve"> och kört </w:t>
+      </w:r>
+      <w:r>
+        <w:rPr>
+          <w:rStyle w:val="CodeBlockChar"/>
+          <w:rFonts w:eastAsiaTheme="minorHAnsi"/>
+          <w:lang w:val="sv-SE"/>
+        </w:rPr>
+        <w:t xml:space="preserve">pip install -e . </w:t>
+      </w:r>
+      <w:r>
+        <w:t xml:space="preserve">för att göra det till en </w:t>
+      </w:r>
+      <w:r>
+        <w:t>modifierbar</w:t>
+      </w:r>
+      <w:r>
+        <w:t xml:space="preserve"> modul.</w:t>
+      </w:r>
+      <w:r>
+        <w:t xml:space="preserve"> Då kan man importera filer via</w:t>
+      </w:r>
+    </w:p>
+    <w:p>
+      <w:r>
+        <w:t xml:space="preserve"> </w:t>
+      </w:r>
+      <w:r>
+        <w:rPr>
+          <w:rStyle w:val="CodeBlockChar"/>
+          <w:rFonts w:eastAsiaTheme="minorHAnsi"/>
+          <w:lang w:val="sv-SE"/>
+        </w:rPr>
+        <w:t>from Gymnasiearbete.app.infothread import InfoThread</w:t>
+      </w:r>
+      <w:r>
+        <w:t xml:space="preserve"> </w:t>
+      </w:r>
+    </w:p>
+    <w:p>
+      <w:r>
+        <w:t xml:space="preserve">vilket är </w:t>
+      </w:r>
+      <w:r>
+        <w:t>mycket bättre speciellt om man ska distribuera sitt program.</w:t>
+      </w:r>
+    </w:p>
+    <w:p>
+      <w:pPr>
+        <w:rPr>
+          <w:b/>
+          <w:bCs/>
+        </w:rPr>
+      </w:pPr>
+      <w:r>
+        <w:rPr>
+          <w:b/>
+          <w:bCs/>
+        </w:rPr>
+        <w:t>Sammanfattning</w:t>
+      </w:r>
+    </w:p>
+    <w:p>
+      <w:r>
+        <w:t xml:space="preserve">För att förenkla och effektivisera allmän användning av en dator, kan en </w:t>
+      </w:r>
+      <w:r>
+        <w:t xml:space="preserve">skärm läggas till för att kolla på saker som normalt sätt måste göras genom att uppehålla det man håller på med. Detta leder till att många av dagliga funktioner går att göra smidigt </w:t>
+      </w:r>
+      <w:r>
+        <w:t xml:space="preserve">och snabbt och i många fall bättre. </w:t>
+      </w:r>
+      <w:r>
+        <w:t xml:space="preserve">Att utveckla ett program </w:t>
+      </w:r>
+      <w:r>
+        <w:t xml:space="preserve">med en </w:t>
+      </w:r>
+      <w:r>
+        <w:t>för</w:t>
+      </w:r>
+      <w:r>
+        <w:t>änderlig</w:t>
+      </w:r>
+      <w:r>
+        <w:t xml:space="preserve"> metod led</w:t>
+      </w:r>
+      <w:r>
+        <w:t>er till att det går lätt och snabbt att lägga till- och ändra på sidor om det behövs</w:t>
+      </w:r>
+      <w:r>
+        <w:t>.</w:t>
+      </w:r>
+    </w:p>
+    <w:p>
+      <w:r>
+        <w:t xml:space="preserve">Det går definitivt att effektivisera och förenkla allmän användning </w:t>
+      </w:r>
+      <w:r>
+        <w:t>enbart med hjälp av en liten skärm.</w:t>
+      </w:r>
+      <w:r>
+        <w:t xml:space="preserve"> Att enkelt kunna navigera runt sidor med en hand som visar information underlättar en </w:t>
+      </w:r>
+      <w:r>
+        <w:t>när man bland annat spelar spel och kollar på film samtidigt.</w:t>
+      </w:r>
     </w:p>
     <w:p>
       <w:pPr>
         <w:pStyle w:val="Heading1"/>
       </w:pPr>
-      <w:bookmarkStart w:id="23" w:name="_Toc59289484"/>
-      <w:r>
-        <w:t>4 Diskussion och slutsatser</w:t>
-      </w:r>
-      <w:bookmarkEnd w:id="23"/>
-    </w:p>
-    <w:p>
-      <w:pPr>
-        <w:pStyle w:val="Heading1"/>
-      </w:pPr>
-      <w:bookmarkStart w:id="24" w:name="_Toc59289485"/>
-      <w:r>
+      <w:bookmarkStart w:id="25" w:name="_Toc61952039"/>
+      <w:r>
+        <w:lastRenderedPageBreak/>
         <w:t>5 Källförteckning</w:t>
       </w:r>
-      <w:bookmarkEnd w:id="24"/>
-    </w:p>
-    <w:p>
-      <w:pPr>
-        <w:pStyle w:val="ListParagraph"/>
-        <w:numPr>
-          <w:ilvl w:val="0"/>
-          <w:numId w:val="14"/>
-        </w:numPr>
-        <w:spacing w:line="256" w:lineRule="auto"/>
-      </w:pPr>
-      <w:hyperlink r:id="rId10" w:history="1">
+      <w:bookmarkEnd w:id="25"/>
+    </w:p>
+    <w:p>
+      <w:pPr>
+        <w:rPr>
+          <w:color w:val="0563C1" w:themeColor="hyperlink"/>
+          <w:u w:val="single"/>
+        </w:rPr>
+      </w:pPr>
+      <w:r>
+        <w:rPr>
+          <w:i/>
+          <w:iCs/>
+        </w:rPr>
+        <w:t>Andre Miras</w:t>
+      </w:r>
+      <w:r>
+        <w:t>, (2020), pycaw (version 20181226). H</w:t>
+      </w:r>
+      <w:r>
+        <w:t xml:space="preserve">ämtad 29 september 2020. </w:t>
+      </w:r>
+      <w:hyperlink r:id="rId19" w:history="1">
         <w:r>
           <w:rPr>
             <w:rStyle w:val="Hyperlink"/>
           </w:rPr>
+          <w:t>https://github.com/AndreMiras/pycaw</w:t>
+        </w:r>
+      </w:hyperlink>
+      <w:r>
+        <w:t xml:space="preserve">  </w:t>
+      </w:r>
+    </w:p>
+    <w:p>
+      <w:pPr>
+        <w:rPr>
+          <w:rStyle w:val="Hyperlink"/>
+        </w:rPr>
+      </w:pPr>
+      <w:r>
+        <w:rPr>
+          <w:i/>
+          <w:iCs/>
+        </w:rPr>
+        <w:t>Arun Mahapatra</w:t>
+      </w:r>
+      <w:r>
+        <w:t>, (2020), pyqtkeybind (version 0.0.6)</w:t>
+      </w:r>
+      <w:r>
+        <w:t xml:space="preserve">. Hämtad 8 oktober 2020. </w:t>
+      </w:r>
+      <w:hyperlink r:id="rId20" w:history="1">
+        <w:r>
+          <w:rPr>
+            <w:rStyle w:val="Hyperlink"/>
+          </w:rPr>
+          <w:t>https://github.com/codito/pyqtkeybind</w:t>
+        </w:r>
+      </w:hyperlink>
+    </w:p>
+    <w:p>
+      <w:pPr>
+        <w:rPr>
+          <w:lang w:val="en-US"/>
+        </w:rPr>
+      </w:pPr>
+      <w:r>
+        <w:rPr>
+          <w:i/>
+          <w:iCs/>
+        </w:rPr>
+        <w:t>Giampaolo Rodola</w:t>
+      </w:r>
+      <w:r>
+        <w:t xml:space="preserve">, (2020), psutil (version 5.7.2). Hämtad 7 oktober 2020. </w:t>
+      </w:r>
+      <w:hyperlink r:id="rId21" w:history="1">
+        <w:r>
+          <w:rPr>
+            <w:rStyle w:val="Hyperlink"/>
+            <w:lang w:val="en-US"/>
+          </w:rPr>
+          <w:t>https://psutil.readthedocs.io/en/latest/</w:t>
+        </w:r>
+      </w:hyperlink>
+    </w:p>
+    <w:p>
+      <w:pPr>
+        <w:rPr>
+          <w:rStyle w:val="Hyperlink"/>
+        </w:rPr>
+      </w:pPr>
+      <w:r>
+        <w:rPr>
+          <w:i/>
+          <w:iCs/>
+          <w:lang w:val="en-US"/>
+        </w:rPr>
+        <w:t>Kenneth Reitz</w:t>
+      </w:r>
+      <w:r>
+        <w:rPr>
+          <w:lang w:val="en-US"/>
+        </w:rPr>
+        <w:t xml:space="preserve">, (2020), Requests (version 2.24.0). </w:t>
+      </w:r>
+      <w:r>
+        <w:rPr>
+          <w:lang w:val="en-US"/>
+        </w:rPr>
+        <w:t xml:space="preserve">Hämtad 29 september 2020. </w:t>
+      </w:r>
+      <w:hyperlink r:id="rId22" w:history="1">
+        <w:r>
+          <w:rPr>
+            <w:rStyle w:val="Hyperlink"/>
+          </w:rPr>
+          <w:t>https://requests.readthedocs.io/en/master/</w:t>
+        </w:r>
+      </w:hyperlink>
+      <w:r>
+        <w:rPr>
+          <w:rStyle w:val="Hyperlink"/>
+        </w:rPr>
+        <w:t xml:space="preserve"> </w:t>
+      </w:r>
+    </w:p>
+    <w:p>
+      <w:r>
+        <w:rPr>
+          <w:i/>
+          <w:iCs/>
+          <w:lang w:val="en-US"/>
+        </w:rPr>
+        <w:t>Paul Lamere</w:t>
+      </w:r>
+      <w:r>
+        <w:rPr>
+          <w:lang w:val="en-US"/>
+        </w:rPr>
+        <w:t xml:space="preserve">, (2020), Spotipy (version 2.16.0). </w:t>
+      </w:r>
+      <w:r>
+        <w:t xml:space="preserve">Hämtad 30 </w:t>
+      </w:r>
+      <w:r>
+        <w:t>september</w:t>
+      </w:r>
+      <w:r>
+        <w:t xml:space="preserve"> 2020.</w:t>
+      </w:r>
+      <w:r>
+        <w:t xml:space="preserve"> </w:t>
+      </w:r>
+      <w:hyperlink r:id="rId23" w:history="1">
+        <w:r>
+          <w:rPr>
+            <w:rStyle w:val="Hyperlink"/>
+          </w:rPr>
+          <w:t>https://spotipy.readthedocs.io/en/2.16.0/</w:t>
+        </w:r>
+      </w:hyperlink>
+    </w:p>
+    <w:p>
+      <w:pPr>
+        <w:rPr>
+          <w:lang w:val="en-US"/>
+        </w:rPr>
+      </w:pPr>
+      <w:r>
+        <w:t>Python Software Foundation</w:t>
+      </w:r>
+      <w:r>
+        <w:t xml:space="preserve">. (2021). </w:t>
+      </w:r>
+      <w:r>
+        <w:rPr>
+          <w:i/>
+          <w:iCs/>
+        </w:rPr>
+        <w:t>Python 3.9.1 documentation</w:t>
+      </w:r>
+      <w:r>
+        <w:t xml:space="preserve">. </w:t>
+      </w:r>
+      <w:r>
+        <w:rPr>
+          <w:lang w:val="en-US"/>
+        </w:rPr>
+        <w:t xml:space="preserve">Hämtad 18 september 2020, </w:t>
+      </w:r>
+      <w:hyperlink r:id="rId24" w:history="1">
+        <w:r>
+          <w:rPr>
+            <w:rStyle w:val="Hyperlink"/>
+            <w:lang w:val="en-US"/>
+          </w:rPr>
           <w:t>https://docs.python.org/3/</w:t>
         </w:r>
       </w:hyperlink>
-      <w:r>
-        <w:t xml:space="preserve"> </w:t>
-      </w:r>
-    </w:p>
-    <w:p>
-      <w:pPr>
-        <w:pStyle w:val="ListParagraph"/>
-        <w:numPr>
-          <w:ilvl w:val="0"/>
-          <w:numId w:val="14"/>
-        </w:numPr>
-        <w:spacing w:line="256" w:lineRule="auto"/>
-      </w:pPr>
-      <w:hyperlink r:id="rId11" w:history="1">
+    </w:p>
+    <w:p>
+      <w:r>
+        <w:rPr>
+          <w:lang w:val="en-US"/>
+        </w:rPr>
+        <w:t xml:space="preserve">Python Software Foundation. </w:t>
+      </w:r>
+      <w:r>
+        <w:t xml:space="preserve">(2021). </w:t>
+      </w:r>
+      <w:r>
+        <w:rPr>
+          <w:i/>
+          <w:iCs/>
+        </w:rPr>
+        <w:t>Telnet client</w:t>
+      </w:r>
+      <w:r>
+        <w:t xml:space="preserve">. Hämtad 7 oktober 2020, </w:t>
+      </w:r>
+      <w:hyperlink r:id="rId25" w:history="1">
         <w:r>
           <w:rPr>
             <w:rStyle w:val="Hyperlink"/>
@@ -3190,148 +5399,56 @@
     </w:p>
     <w:p>
       <w:pPr>
-        <w:pStyle w:val="ListParagraph"/>
-        <w:numPr>
-          <w:ilvl w:val="0"/>
-          <w:numId w:val="14"/>
-        </w:numPr>
-        <w:spacing w:line="256" w:lineRule="auto"/>
-      </w:pPr>
-      <w:hyperlink r:id="rId12" w:history="1">
+        <w:rPr>
+          <w:lang w:val="en-US"/>
+        </w:rPr>
+      </w:pPr>
+      <w:r>
+        <w:rPr>
+          <w:lang w:val="en-US"/>
+        </w:rPr>
+        <w:t xml:space="preserve">The Qt Company. (2020). </w:t>
+      </w:r>
+      <w:r>
+        <w:rPr>
+          <w:i/>
+          <w:iCs/>
+          <w:lang w:val="en-US"/>
+        </w:rPr>
+        <w:t>Qt f</w:t>
+      </w:r>
+      <w:r>
+        <w:rPr>
+          <w:i/>
+          <w:iCs/>
+          <w:lang w:val="en-US"/>
+        </w:rPr>
+        <w:t>or Python Modules</w:t>
+      </w:r>
+      <w:r>
+        <w:rPr>
+          <w:lang w:val="en-US"/>
+        </w:rPr>
+        <w:t xml:space="preserve">. Hämtad 28 augusti 2020, </w:t>
+      </w:r>
+      <w:hyperlink r:id="rId26" w:history="1">
         <w:r>
           <w:rPr>
             <w:rStyle w:val="Hyperlink"/>
+            <w:lang w:val="en-US"/>
           </w:rPr>
-          <w:t>https://doc.qt.io/qtforpython/</w:t>
+          <w:t>https://doc.qt.io/qtforpython/api.html</w:t>
         </w:r>
       </w:hyperlink>
       <w:r>
+        <w:rPr>
+          <w:lang w:val="en-US"/>
+        </w:rPr>
         <w:t xml:space="preserve"> </w:t>
       </w:r>
     </w:p>
-    <w:p>
-      <w:pPr>
-        <w:pStyle w:val="ListParagraph"/>
-        <w:numPr>
-          <w:ilvl w:val="0"/>
-          <w:numId w:val="14"/>
-        </w:numPr>
-        <w:spacing w:line="256" w:lineRule="auto"/>
-      </w:pPr>
-      <w:hyperlink r:id="rId13" w:history="1">
-        <w:r>
-          <w:rPr>
-            <w:rStyle w:val="Hyperlink"/>
-          </w:rPr>
-          <w:t>https://github.com/codito/pyqtkeybind</w:t>
-        </w:r>
-      </w:hyperlink>
-      <w:r>
-        <w:t xml:space="preserve"> </w:t>
-      </w:r>
-    </w:p>
-    <w:p>
-      <w:pPr>
-        <w:pStyle w:val="ListParagraph"/>
-        <w:numPr>
-          <w:ilvl w:val="0"/>
-          <w:numId w:val="14"/>
-        </w:numPr>
-        <w:spacing w:line="256" w:lineRule="auto"/>
-      </w:pPr>
-      <w:hyperlink r:id="rId14" w:history="1">
-        <w:r>
-          <w:rPr>
-            <w:rStyle w:val="Hyperlink"/>
-          </w:rPr>
-          <w:t>https://psutil.readthedocs.io/en/latest/</w:t>
-        </w:r>
-      </w:hyperlink>
-      <w:r>
-        <w:t xml:space="preserve"> </w:t>
-      </w:r>
-    </w:p>
-    <w:p>
-      <w:pPr>
-        <w:pStyle w:val="ListParagraph"/>
-        <w:numPr>
-          <w:ilvl w:val="0"/>
-          <w:numId w:val="14"/>
-        </w:numPr>
-        <w:spacing w:line="256" w:lineRule="auto"/>
-      </w:pPr>
-      <w:hyperlink r:id="rId15" w:history="1">
-        <w:r>
-          <w:rPr>
-            <w:rStyle w:val="Hyperlink"/>
-          </w:rPr>
-          <w:t>https://spotipy.readthedocs.io/en/2.16.0/</w:t>
-        </w:r>
-      </w:hyperlink>
-      <w:r>
-        <w:t xml:space="preserve"> </w:t>
-      </w:r>
-    </w:p>
-    <w:p>
-      <w:pPr>
-        <w:pStyle w:val="ListParagraph"/>
-        <w:numPr>
-          <w:ilvl w:val="0"/>
-          <w:numId w:val="14"/>
-        </w:numPr>
-        <w:spacing w:line="256" w:lineRule="auto"/>
-      </w:pPr>
-      <w:hyperlink r:id="rId16" w:history="1">
-        <w:r>
-          <w:rPr>
-            <w:rStyle w:val="Hyperlink"/>
-          </w:rPr>
-          <w:t>https://requests.readthedocs.io/en/master/</w:t>
-        </w:r>
-      </w:hyperlink>
-      <w:r>
-        <w:t xml:space="preserve"> </w:t>
-      </w:r>
-    </w:p>
-    <w:p>
-      <w:pPr>
-        <w:pStyle w:val="ListParagraph"/>
-        <w:numPr>
-          <w:ilvl w:val="0"/>
-          <w:numId w:val="14"/>
-        </w:numPr>
-        <w:spacing w:line="256" w:lineRule="auto"/>
-      </w:pPr>
-      <w:hyperlink r:id="rId17" w:history="1">
-        <w:r>
-          <w:rPr>
-            <w:rStyle w:val="Hyperlink"/>
-          </w:rPr>
-          <w:t>https://github.com/AndreMiras/pycaw</w:t>
-        </w:r>
-      </w:hyperlink>
-      <w:r>
-        <w:t xml:space="preserve"> </w:t>
-      </w:r>
-    </w:p>
-    <w:p>
-      <w:pPr>
-        <w:pStyle w:val="Heading1"/>
-      </w:pPr>
-      <w:bookmarkStart w:id="25" w:name="_Toc59289486"/>
-      <w:r>
-        <w:t>6 Bilagor</w:t>
-      </w:r>
-      <w:bookmarkEnd w:id="25"/>
-    </w:p>
-    <w:p>
-      <w:pPr>
-        <w:pStyle w:val="Heading1"/>
-        <w:jc w:val="left"/>
-      </w:pPr>
-    </w:p>
     <w:sectPr>
-      <w:headerReference w:type="default" r:id="rId18"/>
+      <w:headerReference w:type="default" r:id="rId27"/>
       <w:pgSz w:w="11906" w:h="16838"/>
       <w:pgMar w:top="1417" w:right="1417" w:bottom="1417" w:left="1417" w:header="708" w:footer="708" w:gutter="0"/>
       <w:cols w:space="708"/>
@@ -3530,6 +5647,87 @@
             <w:rStyle w:val="Hyperlink"/>
           </w:rPr>
           <w:t>https://man7.org/linux/man-pages/man3/strftime.3.html</w:t>
+        </w:r>
+      </w:hyperlink>
+      <w:r>
+        <w:t xml:space="preserve"> </w:t>
+      </w:r>
+    </w:p>
+  </w:footnote>
+  <w:footnote w:id="7">
+    <w:p>
+      <w:pPr>
+        <w:pStyle w:val="FootnoteText"/>
+      </w:pPr>
+      <w:r>
+        <w:rPr>
+          <w:rStyle w:val="FootnoteReference"/>
+        </w:rPr>
+        <w:footnoteRef/>
+      </w:r>
+      <w:r>
+        <w:t xml:space="preserve"> </w:t>
+      </w:r>
+      <w:hyperlink r:id="rId6" w:history="1">
+        <w:r>
+          <w:rPr>
+            <w:rStyle w:val="Hyperlink"/>
+          </w:rPr>
+          <w:t>https://developer.valvesoftware.com/wiki/Steam_Application_IDs</w:t>
+        </w:r>
+      </w:hyperlink>
+      <w:r>
+        <w:t xml:space="preserve"> </w:t>
+      </w:r>
+    </w:p>
+  </w:footnote>
+  <w:footnote w:id="8">
+    <w:p>
+      <w:pPr>
+        <w:pStyle w:val="FootnoteText"/>
+      </w:pPr>
+      <w:r>
+        <w:rPr>
+          <w:rStyle w:val="FootnoteReference"/>
+        </w:rPr>
+        <w:footnoteRef/>
+      </w:r>
+      <w:r>
+        <w:t xml:space="preserve"> </w:t>
+      </w:r>
+      <w:hyperlink r:id="rId7" w:anchor="psutil.net_io_counters" w:history="1">
+        <w:r>
+          <w:rPr>
+            <w:rStyle w:val="Hyperlink"/>
+          </w:rPr>
+          <w:t>https://psutil.readthedocs.io/en/latest/index.html?highlight=net_io_counter#psutil.net_io_counters</w:t>
+        </w:r>
+      </w:hyperlink>
+      <w:r>
+        <w:t xml:space="preserve"> </w:t>
+      </w:r>
+    </w:p>
+  </w:footnote>
+  <w:footnote w:id="9">
+    <w:p>
+      <w:pPr>
+        <w:pStyle w:val="FootnoteText"/>
+      </w:pPr>
+      <w:r>
+        <w:rPr>
+          <w:rStyle w:val="FootnoteReference"/>
+        </w:rPr>
+        <w:footnoteRef/>
+      </w:r>
+      <w:r>
+        <w:t xml:space="preserve"> </w:t>
+      </w:r>
+      <w:hyperlink r:id="rId8" w:history="1">
+        <w:r>
+          <w:rPr>
+            <w:rStyle w:val="Hyperlink"/>
+          </w:rPr>
+          <w:t>https://docs.python.org/3/tutorial/modules.html</w:t>
         </w:r>
       </w:hyperlink>
       <w:r>
@@ -4291,6 +6489,119 @@
     </w:lvl>
   </w:abstractNum>
   <w:abstractNum w:abstractNumId="6" w15:restartNumberingAfterBreak="0">
+    <w:nsid w:val="65C4615F"/>
+    <w:multiLevelType w:val="hybridMultilevel"/>
+    <w:tmpl w:val="9908438A"/>
+    <w:lvl w:ilvl="0" w:tplc="041D0001">
+      <w:start w:val="1"/>
+      <w:numFmt w:val="bullet"/>
+      <w:lvlText w:val=""/>
+      <w:lvlJc w:val="left"/>
+      <w:pPr>
+        <w:ind w:left="720" w:hanging="360"/>
+      </w:pPr>
+      <w:rPr>
+        <w:rFonts w:ascii="Symbol" w:hAnsi="Symbol" w:hint="default"/>
+      </w:rPr>
+    </w:lvl>
+    <w:lvl w:ilvl="1" w:tplc="041D0003" w:tentative="1">
+      <w:start w:val="1"/>
+      <w:numFmt w:val="bullet"/>
+      <w:lvlText w:val="o"/>
+      <w:lvlJc w:val="left"/>
+      <w:pPr>
+        <w:ind w:left="1440" w:hanging="360"/>
+      </w:pPr>
+      <w:rPr>
+        <w:rFonts w:ascii="Courier New" w:hAnsi="Courier New" w:cs="Courier New" w:hint="default"/>
+      </w:rPr>
+    </w:lvl>
+    <w:lvl w:ilvl="2" w:tplc="041D0005" w:tentative="1">
+      <w:start w:val="1"/>
+      <w:numFmt w:val="bullet"/>
+      <w:lvlText w:val=""/>
+      <w:lvlJc w:val="left"/>
+      <w:pPr>
+        <w:ind w:left="2160" w:hanging="360"/>
+      </w:pPr>
+      <w:rPr>
+        <w:rFonts w:ascii="Wingdings" w:hAnsi="Wingdings" w:hint="default"/>
+      </w:rPr>
+    </w:lvl>
+    <w:lvl w:ilvl="3" w:tplc="041D0001" w:tentative="1">
+      <w:start w:val="1"/>
+      <w:numFmt w:val="bullet"/>
+      <w:lvlText w:val=""/>
+      <w:lvlJc w:val="left"/>
+      <w:pPr>
+        <w:ind w:left="2880" w:hanging="360"/>
+      </w:pPr>
+      <w:rPr>
+        <w:rFonts w:ascii="Symbol" w:hAnsi="Symbol" w:hint="default"/>
+      </w:rPr>
+    </w:lvl>
+    <w:lvl w:ilvl="4" w:tplc="041D0003" w:tentative="1">
+      <w:start w:val="1"/>
+      <w:numFmt w:val="bullet"/>
+      <w:lvlText w:val="o"/>
+      <w:lvlJc w:val="left"/>
+      <w:pPr>
+        <w:ind w:left="3600" w:hanging="360"/>
+      </w:pPr>
+      <w:rPr>
+        <w:rFonts w:ascii="Courier New" w:hAnsi="Courier New" w:cs="Courier New" w:hint="default"/>
+      </w:rPr>
+    </w:lvl>
+    <w:lvl w:ilvl="5" w:tplc="041D0005" w:tentative="1">
+      <w:start w:val="1"/>
+      <w:numFmt w:val="bullet"/>
+      <w:lvlText w:val=""/>
+      <w:lvlJc w:val="left"/>
+      <w:pPr>
+        <w:ind w:left="4320" w:hanging="360"/>
+      </w:pPr>
+      <w:rPr>
+        <w:rFonts w:ascii="Wingdings" w:hAnsi="Wingdings" w:hint="default"/>
+      </w:rPr>
+    </w:lvl>
+    <w:lvl w:ilvl="6" w:tplc="041D0001" w:tentative="1">
+      <w:start w:val="1"/>
+      <w:numFmt w:val="bullet"/>
+      <w:lvlText w:val=""/>
+      <w:lvlJc w:val="left"/>
+      <w:pPr>
+        <w:ind w:left="5040" w:hanging="360"/>
+      </w:pPr>
+      <w:rPr>
+        <w:rFonts w:ascii="Symbol" w:hAnsi="Symbol" w:hint="default"/>
+      </w:rPr>
+    </w:lvl>
+    <w:lvl w:ilvl="7" w:tplc="041D0003" w:tentative="1">
+      <w:start w:val="1"/>
+      <w:numFmt w:val="bullet"/>
+      <w:lvlText w:val="o"/>
+      <w:lvlJc w:val="left"/>
+      <w:pPr>
+        <w:ind w:left="5760" w:hanging="360"/>
+      </w:pPr>
+      <w:rPr>
+        <w:rFonts w:ascii="Courier New" w:hAnsi="Courier New" w:cs="Courier New" w:hint="default"/>
+      </w:rPr>
+    </w:lvl>
+    <w:lvl w:ilvl="8" w:tplc="041D0005" w:tentative="1">
+      <w:start w:val="1"/>
+      <w:numFmt w:val="bullet"/>
+      <w:lvlText w:val=""/>
+      <w:lvlJc w:val="left"/>
+      <w:pPr>
+        <w:ind w:left="6480" w:hanging="360"/>
+      </w:pPr>
+      <w:rPr>
+        <w:rFonts w:ascii="Wingdings" w:hAnsi="Wingdings" w:hint="default"/>
+      </w:rPr>
+    </w:lvl>
+  </w:abstractNum>
+  <w:abstractNum w:abstractNumId="7" w15:restartNumberingAfterBreak="0">
     <w:nsid w:val="693A1716"/>
     <w:multiLevelType w:val="multilevel"/>
     <w:tmpl w:val="ADC25958"/>
@@ -4403,7 +6714,7 @@
       </w:rPr>
     </w:lvl>
   </w:abstractNum>
-  <w:abstractNum w:abstractNumId="7" w15:restartNumberingAfterBreak="0">
+  <w:abstractNum w:abstractNumId="8" w15:restartNumberingAfterBreak="0">
     <w:nsid w:val="6E910A04"/>
     <w:multiLevelType w:val="hybridMultilevel"/>
     <w:tmpl w:val="C2C6A13C"/>
@@ -4520,7 +6831,7 @@
     <w:abstractNumId w:val="1"/>
   </w:num>
   <w:num w:numId="2">
-    <w:abstractNumId w:val="6"/>
+    <w:abstractNumId w:val="7"/>
   </w:num>
   <w:num w:numId="3">
     <w:abstractNumId w:val="3"/>
@@ -4535,7 +6846,7 @@
     <w:abstractNumId w:val="4"/>
   </w:num>
   <w:num w:numId="7">
-    <w:abstractNumId w:val="7"/>
+    <w:abstractNumId w:val="8"/>
   </w:num>
   <w:num w:numId="8">
     <w:abstractNumId w:val="2"/>
@@ -4607,10 +6918,13 @@
     <w:abstractNumId w:val="4"/>
   </w:num>
   <w:num w:numId="13">
-    <w:abstractNumId w:val="7"/>
+    <w:abstractNumId w:val="8"/>
   </w:num>
   <w:num w:numId="14">
     <w:abstractNumId w:val="2"/>
+  </w:num>
+  <w:num w:numId="15">
+    <w:abstractNumId w:val="6"/>
   </w:num>
 </w:numbering>
 </file>
@@ -5351,7 +7665,7 @@
     <w:basedOn w:val="Normal"/>
     <w:link w:val="CodeBlockChar"/>
     <w:qFormat/>
-    <w:rsid w:val="00B872AD"/>
+    <w:rsid w:val="000E7A12"/>
     <w:pPr>
       <w:shd w:val="clear" w:color="auto" w:fill="FFFFFF"/>
     </w:pPr>
@@ -5380,7 +7694,7 @@
     <w:name w:val="Code Block Char"/>
     <w:basedOn w:val="DefaultParagraphFont"/>
     <w:link w:val="CodeBlock"/>
-    <w:rsid w:val="00B872AD"/>
+    <w:rsid w:val="000E7A12"/>
     <w:rPr>
       <w:rFonts w:ascii="Courier New" w:eastAsia="Times New Roman" w:hAnsi="Courier New" w:cs="Courier New"/>
       <w:noProof/>
@@ -5390,6 +7704,306 @@
       <w:shd w:val="clear" w:color="auto" w:fill="FFFFFF"/>
       <w:lang w:val="en-US" w:eastAsia="sv-SE"/>
     </w:rPr>
+  </w:style>
+  <w:style w:type="paragraph" w:styleId="Caption">
+    <w:name w:val="caption"/>
+    <w:basedOn w:val="Normal"/>
+    <w:next w:val="Normal"/>
+    <w:uiPriority w:val="35"/>
+    <w:unhideWhenUsed/>
+    <w:qFormat/>
+    <w:rsid w:val="00783EA6"/>
+    <w:pPr>
+      <w:spacing w:after="200" w:line="240" w:lineRule="auto"/>
+    </w:pPr>
+    <w:rPr>
+      <w:i/>
+      <w:iCs/>
+      <w:color w:val="44546A" w:themeColor="text2"/>
+      <w:sz w:val="18"/>
+      <w:szCs w:val="18"/>
+    </w:rPr>
+  </w:style>
+  <w:style w:type="table" w:styleId="TableGrid">
+    <w:name w:val="Table Grid"/>
+    <w:basedOn w:val="TableNormal"/>
+    <w:uiPriority w:val="39"/>
+    <w:rsid w:val="00B710D8"/>
+    <w:pPr>
+      <w:spacing w:after="0" w:line="240" w:lineRule="auto"/>
+    </w:pPr>
+    <w:tblPr>
+      <w:tblBorders>
+        <w:top w:val="single" w:sz="4" w:space="0" w:color="auto"/>
+        <w:left w:val="single" w:sz="4" w:space="0" w:color="auto"/>
+        <w:bottom w:val="single" w:sz="4" w:space="0" w:color="auto"/>
+        <w:right w:val="single" w:sz="4" w:space="0" w:color="auto"/>
+        <w:insideH w:val="single" w:sz="4" w:space="0" w:color="auto"/>
+        <w:insideV w:val="single" w:sz="4" w:space="0" w:color="auto"/>
+      </w:tblBorders>
+    </w:tblPr>
+  </w:style>
+  <w:style w:type="table" w:styleId="PlainTable3">
+    <w:name w:val="Plain Table 3"/>
+    <w:basedOn w:val="TableNormal"/>
+    <w:uiPriority w:val="43"/>
+    <w:rsid w:val="0070584C"/>
+    <w:pPr>
+      <w:spacing w:after="0" w:line="240" w:lineRule="auto"/>
+    </w:pPr>
+    <w:tblPr>
+      <w:tblStyleRowBandSize w:val="1"/>
+      <w:tblStyleColBandSize w:val="1"/>
+    </w:tblPr>
+    <w:tblStylePr w:type="firstRow">
+      <w:rPr>
+        <w:b/>
+        <w:bCs/>
+        <w:caps/>
+      </w:rPr>
+      <w:tblPr/>
+      <w:tcPr>
+        <w:tcBorders>
+          <w:bottom w:val="single" w:sz="4" w:space="0" w:color="7F7F7F" w:themeColor="text1" w:themeTint="80"/>
+        </w:tcBorders>
+      </w:tcPr>
+    </w:tblStylePr>
+    <w:tblStylePr w:type="lastRow">
+      <w:rPr>
+        <w:b/>
+        <w:bCs/>
+        <w:caps/>
+      </w:rPr>
+      <w:tblPr/>
+      <w:tcPr>
+        <w:tcBorders>
+          <w:top w:val="nil"/>
+        </w:tcBorders>
+      </w:tcPr>
+    </w:tblStylePr>
+    <w:tblStylePr w:type="firstCol">
+      <w:rPr>
+        <w:b/>
+        <w:bCs/>
+        <w:caps/>
+      </w:rPr>
+      <w:tblPr/>
+      <w:tcPr>
+        <w:tcBorders>
+          <w:right w:val="single" w:sz="4" w:space="0" w:color="7F7F7F" w:themeColor="text1" w:themeTint="80"/>
+        </w:tcBorders>
+      </w:tcPr>
+    </w:tblStylePr>
+    <w:tblStylePr w:type="lastCol">
+      <w:rPr>
+        <w:b/>
+        <w:bCs/>
+        <w:caps/>
+      </w:rPr>
+      <w:tblPr/>
+      <w:tcPr>
+        <w:tcBorders>
+          <w:left w:val="nil"/>
+        </w:tcBorders>
+      </w:tcPr>
+    </w:tblStylePr>
+    <w:tblStylePr w:type="band1Vert">
+      <w:tblPr/>
+      <w:tcPr>
+        <w:shd w:val="clear" w:color="auto" w:fill="F2F2F2" w:themeFill="background1" w:themeFillShade="F2"/>
+      </w:tcPr>
+    </w:tblStylePr>
+    <w:tblStylePr w:type="band1Horz">
+      <w:tblPr/>
+      <w:tcPr>
+        <w:shd w:val="clear" w:color="auto" w:fill="F2F2F2" w:themeFill="background1" w:themeFillShade="F2"/>
+      </w:tcPr>
+    </w:tblStylePr>
+    <w:tblStylePr w:type="neCell">
+      <w:tblPr/>
+      <w:tcPr>
+        <w:tcBorders>
+          <w:left w:val="nil"/>
+        </w:tcBorders>
+      </w:tcPr>
+    </w:tblStylePr>
+    <w:tblStylePr w:type="nwCell">
+      <w:tblPr/>
+      <w:tcPr>
+        <w:tcBorders>
+          <w:right w:val="nil"/>
+        </w:tcBorders>
+      </w:tcPr>
+    </w:tblStylePr>
+  </w:style>
+  <w:style w:type="table" w:styleId="PlainTable4">
+    <w:name w:val="Plain Table 4"/>
+    <w:basedOn w:val="TableNormal"/>
+    <w:uiPriority w:val="44"/>
+    <w:rsid w:val="0070584C"/>
+    <w:pPr>
+      <w:spacing w:after="0" w:line="240" w:lineRule="auto"/>
+    </w:pPr>
+    <w:tblPr>
+      <w:tblStyleRowBandSize w:val="1"/>
+      <w:tblStyleColBandSize w:val="1"/>
+    </w:tblPr>
+    <w:tblStylePr w:type="firstRow">
+      <w:rPr>
+        <w:b/>
+        <w:bCs/>
+      </w:rPr>
+    </w:tblStylePr>
+    <w:tblStylePr w:type="lastRow">
+      <w:rPr>
+        <w:b/>
+        <w:bCs/>
+      </w:rPr>
+    </w:tblStylePr>
+    <w:tblStylePr w:type="firstCol">
+      <w:rPr>
+        <w:b/>
+        <w:bCs/>
+      </w:rPr>
+    </w:tblStylePr>
+    <w:tblStylePr w:type="lastCol">
+      <w:rPr>
+        <w:b/>
+        <w:bCs/>
+      </w:rPr>
+    </w:tblStylePr>
+    <w:tblStylePr w:type="band1Vert">
+      <w:tblPr/>
+      <w:tcPr>
+        <w:shd w:val="clear" w:color="auto" w:fill="F2F2F2" w:themeFill="background1" w:themeFillShade="F2"/>
+      </w:tcPr>
+    </w:tblStylePr>
+    <w:tblStylePr w:type="band1Horz">
+      <w:tblPr/>
+      <w:tcPr>
+        <w:shd w:val="clear" w:color="auto" w:fill="F2F2F2" w:themeFill="background1" w:themeFillShade="F2"/>
+      </w:tcPr>
+    </w:tblStylePr>
+  </w:style>
+  <w:style w:type="table" w:styleId="PlainTable5">
+    <w:name w:val="Plain Table 5"/>
+    <w:basedOn w:val="TableNormal"/>
+    <w:uiPriority w:val="45"/>
+    <w:rsid w:val="0070584C"/>
+    <w:pPr>
+      <w:spacing w:after="0" w:line="240" w:lineRule="auto"/>
+    </w:pPr>
+    <w:tblPr>
+      <w:tblStyleRowBandSize w:val="1"/>
+      <w:tblStyleColBandSize w:val="1"/>
+    </w:tblPr>
+    <w:tblStylePr w:type="firstRow">
+      <w:rPr>
+        <w:rFonts w:asciiTheme="majorHAnsi" w:eastAsiaTheme="majorEastAsia" w:hAnsiTheme="majorHAnsi" w:cstheme="majorBidi"/>
+        <w:i/>
+        <w:iCs/>
+        <w:sz w:val="26"/>
+      </w:rPr>
+      <w:tblPr/>
+      <w:tcPr>
+        <w:tcBorders>
+          <w:bottom w:val="single" w:sz="4" w:space="0" w:color="7F7F7F" w:themeColor="text1" w:themeTint="80"/>
+        </w:tcBorders>
+        <w:shd w:val="clear" w:color="auto" w:fill="FFFFFF" w:themeFill="background1"/>
+      </w:tcPr>
+    </w:tblStylePr>
+    <w:tblStylePr w:type="lastRow">
+      <w:rPr>
+        <w:rFonts w:asciiTheme="majorHAnsi" w:eastAsiaTheme="majorEastAsia" w:hAnsiTheme="majorHAnsi" w:cstheme="majorBidi"/>
+        <w:i/>
+        <w:iCs/>
+        <w:sz w:val="26"/>
+      </w:rPr>
+      <w:tblPr/>
+      <w:tcPr>
+        <w:tcBorders>
+          <w:top w:val="single" w:sz="4" w:space="0" w:color="7F7F7F" w:themeColor="text1" w:themeTint="80"/>
+        </w:tcBorders>
+        <w:shd w:val="clear" w:color="auto" w:fill="FFFFFF" w:themeFill="background1"/>
+      </w:tcPr>
+    </w:tblStylePr>
+    <w:tblStylePr w:type="firstCol">
+      <w:pPr>
+        <w:jc w:val="right"/>
+      </w:pPr>
+      <w:rPr>
+        <w:rFonts w:asciiTheme="majorHAnsi" w:eastAsiaTheme="majorEastAsia" w:hAnsiTheme="majorHAnsi" w:cstheme="majorBidi"/>
+        <w:i/>
+        <w:iCs/>
+        <w:sz w:val="26"/>
+      </w:rPr>
+      <w:tblPr/>
+      <w:tcPr>
+        <w:tcBorders>
+          <w:right w:val="single" w:sz="4" w:space="0" w:color="7F7F7F" w:themeColor="text1" w:themeTint="80"/>
+        </w:tcBorders>
+        <w:shd w:val="clear" w:color="auto" w:fill="FFFFFF" w:themeFill="background1"/>
+      </w:tcPr>
+    </w:tblStylePr>
+    <w:tblStylePr w:type="lastCol">
+      <w:rPr>
+        <w:rFonts w:asciiTheme="majorHAnsi" w:eastAsiaTheme="majorEastAsia" w:hAnsiTheme="majorHAnsi" w:cstheme="majorBidi"/>
+        <w:i/>
+        <w:iCs/>
+        <w:sz w:val="26"/>
+      </w:rPr>
+      <w:tblPr/>
+      <w:tcPr>
+        <w:tcBorders>
+          <w:left w:val="single" w:sz="4" w:space="0" w:color="7F7F7F" w:themeColor="text1" w:themeTint="80"/>
+        </w:tcBorders>
+        <w:shd w:val="clear" w:color="auto" w:fill="FFFFFF" w:themeFill="background1"/>
+      </w:tcPr>
+    </w:tblStylePr>
+    <w:tblStylePr w:type="band1Vert">
+      <w:tblPr/>
+      <w:tcPr>
+        <w:shd w:val="clear" w:color="auto" w:fill="F2F2F2" w:themeFill="background1" w:themeFillShade="F2"/>
+      </w:tcPr>
+    </w:tblStylePr>
+    <w:tblStylePr w:type="band1Horz">
+      <w:tblPr/>
+      <w:tcPr>
+        <w:shd w:val="clear" w:color="auto" w:fill="F2F2F2" w:themeFill="background1" w:themeFillShade="F2"/>
+      </w:tcPr>
+    </w:tblStylePr>
+    <w:tblStylePr w:type="neCell">
+      <w:tblPr/>
+      <w:tcPr>
+        <w:tcBorders>
+          <w:left w:val="nil"/>
+        </w:tcBorders>
+      </w:tcPr>
+    </w:tblStylePr>
+    <w:tblStylePr w:type="nwCell">
+      <w:tblPr/>
+      <w:tcPr>
+        <w:tcBorders>
+          <w:right w:val="nil"/>
+        </w:tcBorders>
+      </w:tcPr>
+    </w:tblStylePr>
+    <w:tblStylePr w:type="seCell">
+      <w:tblPr/>
+      <w:tcPr>
+        <w:tcBorders>
+          <w:left w:val="nil"/>
+        </w:tcBorders>
+      </w:tcPr>
+    </w:tblStylePr>
+    <w:tblStylePr w:type="swCell">
+      <w:tblPr/>
+      <w:tcPr>
+        <w:tcBorders>
+          <w:right w:val="nil"/>
+        </w:tcBorders>
+      </w:tcPr>
+    </w:tblStylePr>
   </w:style>
 </w:styles>
 </file>

</xml_diff>